<commit_message>
Adding updated resume-.pdf format
</commit_message>
<xml_diff>
--- a/BharatSingh-Resume.docx
+++ b/BharatSingh-Resume.docx
@@ -3,6 +3,569 @@
 <w:document xmlns:wpc="http://schemas.microsoft.com/office/word/2010/wordprocessingCanvas" xmlns:mo="http://schemas.microsoft.com/office/mac/office/2008/main" xmlns:mc="http://schemas.openxmlformats.org/markup-compatibility/2006" xmlns:mv="urn:schemas-microsoft-com:mac:vml" xmlns:o="urn:schemas-microsoft-com:office:office" xmlns:r="http://schemas.openxmlformats.org/officeDocument/2006/relationships" xmlns:m="http://schemas.openxmlformats.org/officeDocument/2006/math" xmlns:v="urn:schemas-microsoft-com:vml" xmlns:wp14="http://schemas.microsoft.com/office/word/2010/wordprocessingDrawing" xmlns:wp="http://schemas.openxmlformats.org/drawingml/2006/wordprocessingDrawing" xmlns:w10="urn:schemas-microsoft-com:office:word" xmlns:w="http://schemas.openxmlformats.org/wordprocessingml/2006/main" xmlns:w14="http://schemas.microsoft.com/office/word/2010/wordml" xmlns:wpg="http://schemas.microsoft.com/office/word/2010/wordprocessingGroup" xmlns:wpi="http://schemas.microsoft.com/office/word/2010/wordprocessingInk" xmlns:wne="http://schemas.microsoft.com/office/word/2006/wordml" xmlns:wps="http://schemas.microsoft.com/office/word/2010/wordprocessingShape" mc:Ignorable="w14 wp14">
   <w:background w:color="FFFFFF"/>
   <w:body>
+    <w:p>
+      <w:pPr>
+        <w:pStyle w:val="normal0"/>
+        <w:spacing w:line="240" w:lineRule="auto"/>
+        <w:rPr>
+          <w:rFonts w:asciiTheme="minorHAnsi" w:eastAsia="Cambria" w:hAnsiTheme="minorHAnsi" w:cs="Cambria"/>
+          <w:sz w:val="24"/>
+          <w:szCs w:val="24"/>
+        </w:rPr>
+      </w:pPr>
+      <w:r>
+        <w:rPr>
+          <w:rFonts w:asciiTheme="minorHAnsi" w:eastAsia="Cambria" w:hAnsiTheme="minorHAnsi" w:cs="Cambria"/>
+          <w:sz w:val="24"/>
+          <w:szCs w:val="24"/>
+        </w:rPr>
+        <w:t>Bharat Singh</w:t>
+      </w:r>
+    </w:p>
+    <w:p>
+      <w:pPr>
+        <w:pStyle w:val="normal0"/>
+        <w:spacing w:line="240" w:lineRule="auto"/>
+        <w:rPr>
+          <w:rFonts w:asciiTheme="minorHAnsi" w:eastAsia="Cambria" w:hAnsiTheme="minorHAnsi" w:cs="Cambria"/>
+          <w:sz w:val="24"/>
+          <w:szCs w:val="24"/>
+        </w:rPr>
+      </w:pPr>
+      <w:hyperlink r:id="rId8" w:history="1">
+        <w:r>
+          <w:rPr>
+            <w:rStyle w:val="Hyperlink"/>
+            <w:rFonts w:asciiTheme="minorHAnsi" w:eastAsia="Cambria" w:hAnsiTheme="minorHAnsi" w:cs="Cambria"/>
+            <w:sz w:val="24"/>
+            <w:szCs w:val="24"/>
+          </w:rPr>
+          <w:t>bksingh@g.cofc.edu</w:t>
+        </w:r>
+      </w:hyperlink>
+    </w:p>
+    <w:p>
+      <w:pPr>
+        <w:rPr>
+          <w:rFonts w:asciiTheme="minorHAnsi" w:hAnsiTheme="minorHAnsi" w:cs="Times New Roman"/>
+          <w:sz w:val="24"/>
+          <w:szCs w:val="24"/>
+        </w:rPr>
+      </w:pPr>
+      <w:proofErr w:type="spellStart"/>
+      <w:r>
+        <w:rPr>
+          <w:rFonts w:asciiTheme="minorHAnsi" w:hAnsiTheme="minorHAnsi" w:cs="Times New Roman"/>
+          <w:sz w:val="24"/>
+          <w:szCs w:val="24"/>
+        </w:rPr>
+        <w:t>GitHub</w:t>
+      </w:r>
+      <w:proofErr w:type="spellEnd"/>
+      <w:r>
+        <w:rPr>
+          <w:rFonts w:asciiTheme="minorHAnsi" w:hAnsiTheme="minorHAnsi" w:cs="Times New Roman"/>
+          <w:sz w:val="24"/>
+          <w:szCs w:val="24"/>
+        </w:rPr>
+        <w:t xml:space="preserve"> link:</w:t>
+      </w:r>
+      <w:hyperlink r:id="rId9" w:history="1">
+        <w:r>
+          <w:rPr>
+            <w:rFonts w:asciiTheme="minorHAnsi" w:hAnsiTheme="minorHAnsi" w:cs="Times New Roman"/>
+            <w:sz w:val="24"/>
+            <w:szCs w:val="24"/>
+          </w:rPr>
+          <w:t xml:space="preserve"> </w:t>
+        </w:r>
+        <w:r>
+          <w:rPr>
+            <w:rFonts w:asciiTheme="minorHAnsi" w:hAnsiTheme="minorHAnsi" w:cs="Times New Roman"/>
+            <w:color w:val="1155CC"/>
+            <w:sz w:val="24"/>
+            <w:szCs w:val="24"/>
+            <w:u w:val="single"/>
+          </w:rPr>
+          <w:t>https://github.com/bksinn</w:t>
+        </w:r>
+      </w:hyperlink>
+    </w:p>
+    <w:p>
+      <w:pPr>
+        <w:rPr>
+          <w:rFonts w:asciiTheme="minorHAnsi" w:hAnsiTheme="minorHAnsi" w:cs="Times New Roman"/>
+          <w:sz w:val="24"/>
+          <w:szCs w:val="24"/>
+        </w:rPr>
+      </w:pPr>
+      <w:r>
+        <w:rPr>
+          <w:rFonts w:asciiTheme="minorHAnsi" w:hAnsiTheme="minorHAnsi" w:cs="Times New Roman"/>
+          <w:sz w:val="24"/>
+          <w:szCs w:val="24"/>
+        </w:rPr>
+        <w:t>Portfolio link:</w:t>
+      </w:r>
+      <w:hyperlink r:id="rId10" w:history="1">
+        <w:r>
+          <w:rPr>
+            <w:rFonts w:asciiTheme="minorHAnsi" w:hAnsiTheme="minorHAnsi" w:cs="Times New Roman"/>
+            <w:sz w:val="24"/>
+            <w:szCs w:val="24"/>
+          </w:rPr>
+          <w:t xml:space="preserve"> </w:t>
+        </w:r>
+        <w:r>
+          <w:rPr>
+            <w:rFonts w:asciiTheme="minorHAnsi" w:hAnsiTheme="minorHAnsi" w:cs="Times New Roman"/>
+            <w:color w:val="1155CC"/>
+            <w:sz w:val="24"/>
+            <w:szCs w:val="24"/>
+            <w:u w:val="single"/>
+          </w:rPr>
+          <w:t>https://bksinn.github.io</w:t>
+        </w:r>
+      </w:hyperlink>
+    </w:p>
+    <w:p>
+      <w:pPr>
+        <w:rPr>
+          <w:rFonts w:asciiTheme="minorHAnsi" w:hAnsiTheme="minorHAnsi" w:cs="Times New Roman"/>
+          <w:sz w:val="24"/>
+          <w:szCs w:val="24"/>
+        </w:rPr>
+      </w:pPr>
+      <w:r>
+        <w:rPr>
+          <w:rFonts w:asciiTheme="minorHAnsi" w:hAnsiTheme="minorHAnsi" w:cs="Times New Roman"/>
+          <w:sz w:val="24"/>
+          <w:szCs w:val="24"/>
+        </w:rPr>
+        <w:t>Company Name</w:t>
+      </w:r>
+    </w:p>
+    <w:p>
+      <w:pPr>
+        <w:rPr>
+          <w:rFonts w:asciiTheme="minorHAnsi" w:hAnsiTheme="minorHAnsi" w:cs="Times New Roman"/>
+          <w:sz w:val="24"/>
+          <w:szCs w:val="24"/>
+        </w:rPr>
+      </w:pPr>
+      <w:r>
+        <w:rPr>
+          <w:rFonts w:asciiTheme="minorHAnsi" w:hAnsiTheme="minorHAnsi" w:cs="Times New Roman"/>
+          <w:sz w:val="24"/>
+          <w:szCs w:val="24"/>
+        </w:rPr>
+        <w:t>Company Address</w:t>
+      </w:r>
+    </w:p>
+    <w:p>
+      <w:pPr>
+        <w:pStyle w:val="normal0"/>
+        <w:spacing w:line="240" w:lineRule="auto"/>
+        <w:rPr>
+          <w:rFonts w:asciiTheme="minorHAnsi" w:eastAsia="Cambria" w:hAnsiTheme="minorHAnsi" w:cs="Cambria"/>
+          <w:sz w:val="24"/>
+          <w:szCs w:val="24"/>
+        </w:rPr>
+      </w:pPr>
+      <w:r>
+        <w:rPr>
+          <w:rFonts w:asciiTheme="minorHAnsi" w:eastAsia="Cambria" w:hAnsiTheme="minorHAnsi" w:cs="Cambria"/>
+          <w:sz w:val="24"/>
+          <w:szCs w:val="24"/>
+        </w:rPr>
+        <w:t xml:space="preserve">To whom it may </w:t>
+      </w:r>
+      <w:proofErr w:type="gramStart"/>
+      <w:r>
+        <w:rPr>
+          <w:rFonts w:asciiTheme="minorHAnsi" w:eastAsia="Cambria" w:hAnsiTheme="minorHAnsi" w:cs="Cambria"/>
+          <w:sz w:val="24"/>
+          <w:szCs w:val="24"/>
+        </w:rPr>
+        <w:t>concern</w:t>
+      </w:r>
+      <w:r>
+        <w:rPr>
+          <w:rFonts w:asciiTheme="minorHAnsi" w:eastAsia="Cambria" w:hAnsiTheme="minorHAnsi" w:cs="Cambria"/>
+          <w:sz w:val="24"/>
+          <w:szCs w:val="24"/>
+        </w:rPr>
+        <w:t>(</w:t>
+      </w:r>
+      <w:proofErr w:type="gramEnd"/>
+      <w:r>
+        <w:rPr>
+          <w:rFonts w:asciiTheme="minorHAnsi" w:eastAsia="Cambria" w:hAnsiTheme="minorHAnsi" w:cs="Cambria"/>
+          <w:sz w:val="24"/>
+          <w:szCs w:val="24"/>
+        </w:rPr>
+        <w:t>use hiring manager’s name here)</w:t>
+      </w:r>
+      <w:r>
+        <w:rPr>
+          <w:rFonts w:asciiTheme="minorHAnsi" w:eastAsia="Cambria" w:hAnsiTheme="minorHAnsi" w:cs="Cambria"/>
+          <w:sz w:val="24"/>
+          <w:szCs w:val="24"/>
+        </w:rPr>
+        <w:t>:</w:t>
+      </w:r>
+    </w:p>
+    <w:p>
+      <w:pPr>
+        <w:ind w:firstLine="720"/>
+        <w:rPr>
+          <w:rFonts w:asciiTheme="minorHAnsi" w:hAnsiTheme="minorHAnsi" w:cs="Times New Roman"/>
+          <w:sz w:val="24"/>
+          <w:szCs w:val="24"/>
+        </w:rPr>
+      </w:pPr>
+      <w:r>
+        <w:rPr>
+          <w:rFonts w:asciiTheme="minorHAnsi" w:hAnsiTheme="minorHAnsi" w:cs="Times New Roman"/>
+          <w:sz w:val="24"/>
+          <w:szCs w:val="24"/>
+        </w:rPr>
+        <w:t xml:space="preserve">I have applied to </w:t>
+      </w:r>
+      <w:proofErr w:type="gramStart"/>
+      <w:r>
+        <w:rPr>
+          <w:rFonts w:asciiTheme="minorHAnsi" w:hAnsiTheme="minorHAnsi" w:cs="Times New Roman"/>
+          <w:sz w:val="24"/>
+          <w:szCs w:val="24"/>
+        </w:rPr>
+        <w:t>the [position name] at</w:t>
+      </w:r>
+      <w:proofErr w:type="gramEnd"/>
+      <w:r>
+        <w:rPr>
+          <w:rFonts w:asciiTheme="minorHAnsi" w:hAnsiTheme="minorHAnsi" w:cs="Times New Roman"/>
+          <w:sz w:val="24"/>
+          <w:szCs w:val="24"/>
+        </w:rPr>
+        <w:t xml:space="preserve"> this company because I’m intrigued by the projects developers work on here. After further research, I’m thrilled at the prospect of joining </w:t>
+      </w:r>
+      <w:r>
+        <w:rPr>
+          <w:rFonts w:asciiTheme="minorHAnsi" w:hAnsiTheme="minorHAnsi" w:cs="Times New Roman"/>
+          <w:sz w:val="24"/>
+          <w:szCs w:val="24"/>
+        </w:rPr>
+        <w:t xml:space="preserve">[company name] </w:t>
+      </w:r>
+      <w:r>
+        <w:rPr>
+          <w:rFonts w:asciiTheme="minorHAnsi" w:hAnsiTheme="minorHAnsi" w:cs="Times New Roman"/>
+          <w:sz w:val="24"/>
+          <w:szCs w:val="24"/>
+        </w:rPr>
+        <w:t>and making a contribution.</w:t>
+      </w:r>
+    </w:p>
+    <w:p>
+      <w:pPr>
+        <w:ind w:firstLine="720"/>
+        <w:rPr>
+          <w:rFonts w:asciiTheme="minorHAnsi" w:hAnsiTheme="minorHAnsi" w:cs="Times New Roman"/>
+          <w:sz w:val="24"/>
+          <w:szCs w:val="24"/>
+        </w:rPr>
+      </w:pPr>
+      <w:r>
+        <w:rPr>
+          <w:rFonts w:asciiTheme="minorHAnsi" w:hAnsiTheme="minorHAnsi" w:cs="Times New Roman"/>
+          <w:sz w:val="24"/>
+          <w:szCs w:val="24"/>
+        </w:rPr>
+        <w:t xml:space="preserve">I began my career </w:t>
+      </w:r>
+      <w:r>
+        <w:rPr>
+          <w:rFonts w:asciiTheme="minorHAnsi" w:hAnsiTheme="minorHAnsi" w:cs="Times New Roman"/>
+          <w:sz w:val="24"/>
+          <w:szCs w:val="24"/>
+        </w:rPr>
+        <w:t xml:space="preserve">in the chemical sciences. Since then, I’ve </w:t>
+      </w:r>
+      <w:r>
+        <w:rPr>
+          <w:rFonts w:asciiTheme="minorHAnsi" w:hAnsiTheme="minorHAnsi" w:cs="Times New Roman"/>
+          <w:sz w:val="24"/>
+          <w:szCs w:val="24"/>
+        </w:rPr>
+        <w:t>worked in a medical clinic that treated hundreds of patie</w:t>
+      </w:r>
+      <w:r>
+        <w:rPr>
+          <w:rFonts w:asciiTheme="minorHAnsi" w:hAnsiTheme="minorHAnsi" w:cs="Times New Roman"/>
+          <w:sz w:val="24"/>
+          <w:szCs w:val="24"/>
+        </w:rPr>
+        <w:t xml:space="preserve">nts for all sorts of complexes </w:t>
+      </w:r>
+      <w:r>
+        <w:rPr>
+          <w:rFonts w:asciiTheme="minorHAnsi" w:hAnsiTheme="minorHAnsi" w:cs="Times New Roman"/>
+          <w:sz w:val="24"/>
+          <w:szCs w:val="24"/>
+        </w:rPr>
+        <w:t>and</w:t>
+      </w:r>
+      <w:r>
+        <w:rPr>
+          <w:rFonts w:asciiTheme="minorHAnsi" w:hAnsiTheme="minorHAnsi" w:cs="Times New Roman"/>
+          <w:sz w:val="24"/>
+          <w:szCs w:val="24"/>
+        </w:rPr>
+        <w:t xml:space="preserve"> have </w:t>
+      </w:r>
+      <w:r>
+        <w:rPr>
+          <w:rFonts w:asciiTheme="minorHAnsi" w:hAnsiTheme="minorHAnsi" w:cs="Times New Roman"/>
+          <w:sz w:val="24"/>
+          <w:szCs w:val="24"/>
+        </w:rPr>
+        <w:t>also</w:t>
+      </w:r>
+      <w:r>
+        <w:rPr>
+          <w:rFonts w:asciiTheme="minorHAnsi" w:hAnsiTheme="minorHAnsi" w:cs="Times New Roman"/>
+          <w:sz w:val="24"/>
+          <w:szCs w:val="24"/>
+        </w:rPr>
+        <w:t xml:space="preserve"> worked as an analyst on a small IT team that was tasked with process improvement for a business—the work we did affected areas of this business across the board. I have had a considerable amount of experience learning challenging material and needing to account for very specific, high levels of detail in my work environment. </w:t>
+      </w:r>
+    </w:p>
+    <w:p>
+      <w:pPr>
+        <w:rPr>
+          <w:rFonts w:asciiTheme="minorHAnsi" w:hAnsiTheme="minorHAnsi" w:cs="Times New Roman"/>
+          <w:sz w:val="24"/>
+          <w:szCs w:val="24"/>
+        </w:rPr>
+      </w:pPr>
+      <w:r>
+        <w:rPr>
+          <w:rFonts w:asciiTheme="minorHAnsi" w:hAnsiTheme="minorHAnsi" w:cs="Times New Roman"/>
+          <w:sz w:val="24"/>
+          <w:szCs w:val="24"/>
+        </w:rPr>
+        <w:t>       </w:t>
+      </w:r>
+      <w:r>
+        <w:rPr>
+          <w:rFonts w:asciiTheme="minorHAnsi" w:hAnsiTheme="minorHAnsi" w:cs="Times New Roman"/>
+          <w:sz w:val="24"/>
+          <w:szCs w:val="24"/>
+        </w:rPr>
+        <w:tab/>
+      </w:r>
+      <w:r>
+        <w:rPr>
+          <w:rFonts w:asciiTheme="minorHAnsi" w:hAnsiTheme="minorHAnsi" w:cs="Times New Roman"/>
+          <w:sz w:val="24"/>
+          <w:szCs w:val="24"/>
+        </w:rPr>
+        <w:t>I have recently completed The Iron Yard’s Front End Engineering course and am looking forward to the next development project I get involved with.  After my experience with working on a small IT team,</w:t>
+      </w:r>
+      <w:r>
+        <w:rPr>
+          <w:rFonts w:asciiTheme="minorHAnsi" w:hAnsiTheme="minorHAnsi" w:cs="Times New Roman"/>
+          <w:sz w:val="24"/>
+          <w:szCs w:val="24"/>
+        </w:rPr>
+        <w:t xml:space="preserve"> </w:t>
+      </w:r>
+      <w:r>
+        <w:rPr>
+          <w:rFonts w:asciiTheme="minorHAnsi" w:hAnsiTheme="minorHAnsi" w:cs="Times New Roman"/>
+          <w:sz w:val="24"/>
+          <w:szCs w:val="24"/>
+        </w:rPr>
+        <w:t xml:space="preserve">deciding to attend </w:t>
+      </w:r>
+      <w:r>
+        <w:rPr>
+          <w:rFonts w:asciiTheme="minorHAnsi" w:hAnsiTheme="minorHAnsi" w:cs="Times New Roman"/>
+          <w:sz w:val="24"/>
+          <w:szCs w:val="24"/>
+        </w:rPr>
+        <w:t xml:space="preserve">a fully immersive course that teaches code was the next organic move, and I now have foundational knowledge in the most widely used web technologies and their respective frameworks (i.e. HTML, CSS, </w:t>
+      </w:r>
+      <w:proofErr w:type="spellStart"/>
+      <w:r>
+        <w:rPr>
+          <w:rFonts w:asciiTheme="minorHAnsi" w:hAnsiTheme="minorHAnsi" w:cs="Times New Roman"/>
+          <w:sz w:val="24"/>
+          <w:szCs w:val="24"/>
+        </w:rPr>
+        <w:t>Javascript</w:t>
+      </w:r>
+      <w:proofErr w:type="spellEnd"/>
+      <w:r>
+        <w:rPr>
+          <w:rFonts w:asciiTheme="minorHAnsi" w:hAnsiTheme="minorHAnsi" w:cs="Times New Roman"/>
+          <w:sz w:val="24"/>
+          <w:szCs w:val="24"/>
+        </w:rPr>
+        <w:t xml:space="preserve">, React.js). </w:t>
+      </w:r>
+      <w:r>
+        <w:rPr>
+          <w:rFonts w:asciiTheme="minorHAnsi" w:hAnsiTheme="minorHAnsi" w:cs="Times New Roman"/>
+          <w:sz w:val="24"/>
+          <w:szCs w:val="24"/>
+        </w:rPr>
+        <w:t xml:space="preserve">The relevance of technology and its potential to continue improving people’s standard of living is what drove me to this field, and that is the </w:t>
+      </w:r>
+      <w:r>
+        <w:rPr>
+          <w:rFonts w:asciiTheme="minorHAnsi" w:hAnsiTheme="minorHAnsi" w:cs="Times New Roman"/>
+          <w:sz w:val="24"/>
+          <w:szCs w:val="24"/>
+        </w:rPr>
+        <w:t>energy</w:t>
+      </w:r>
+      <w:r>
+        <w:rPr>
+          <w:rFonts w:asciiTheme="minorHAnsi" w:hAnsiTheme="minorHAnsi" w:cs="Times New Roman"/>
+          <w:sz w:val="24"/>
+          <w:szCs w:val="24"/>
+        </w:rPr>
+        <w:t xml:space="preserve"> that I’ll bring to [company name].</w:t>
+      </w:r>
+    </w:p>
+    <w:p>
+      <w:pPr>
+        <w:rPr>
+          <w:rFonts w:asciiTheme="minorHAnsi" w:eastAsia="Times New Roman" w:hAnsiTheme="minorHAnsi" w:cs="Times New Roman"/>
+          <w:sz w:val="24"/>
+          <w:szCs w:val="24"/>
+        </w:rPr>
+      </w:pPr>
+    </w:p>
+    <w:p>
+      <w:pPr>
+        <w:rPr>
+          <w:rFonts w:asciiTheme="minorHAnsi" w:hAnsiTheme="minorHAnsi" w:cs="Times New Roman"/>
+          <w:sz w:val="24"/>
+          <w:szCs w:val="24"/>
+        </w:rPr>
+      </w:pPr>
+      <w:r>
+        <w:rPr>
+          <w:rFonts w:asciiTheme="minorHAnsi" w:hAnsiTheme="minorHAnsi" w:cs="Times New Roman"/>
+          <w:sz w:val="24"/>
+          <w:szCs w:val="24"/>
+        </w:rPr>
+        <w:t>Thank you for the consideration,</w:t>
+      </w:r>
+      <w:r>
+        <w:rPr>
+          <w:rFonts w:asciiTheme="minorHAnsi" w:hAnsiTheme="minorHAnsi" w:cs="Times New Roman"/>
+          <w:sz w:val="24"/>
+          <w:szCs w:val="24"/>
+        </w:rPr>
+        <w:t xml:space="preserve"> </w:t>
+      </w:r>
+    </w:p>
+    <w:p>
+      <w:pPr>
+        <w:rPr>
+          <w:rFonts w:asciiTheme="minorHAnsi" w:eastAsia="Times New Roman" w:hAnsiTheme="minorHAnsi" w:cs="Times New Roman"/>
+          <w:sz w:val="24"/>
+          <w:szCs w:val="24"/>
+        </w:rPr>
+      </w:pPr>
+    </w:p>
+    <w:p>
+      <w:pPr>
+        <w:rPr>
+          <w:rFonts w:asciiTheme="minorHAnsi" w:eastAsia="Times New Roman" w:hAnsiTheme="minorHAnsi" w:cs="Times New Roman"/>
+          <w:sz w:val="24"/>
+          <w:szCs w:val="24"/>
+        </w:rPr>
+      </w:pPr>
+    </w:p>
+    <w:p>
+      <w:pPr>
+        <w:rPr>
+          <w:rFonts w:asciiTheme="minorHAnsi" w:hAnsiTheme="minorHAnsi" w:cs="Times New Roman"/>
+          <w:sz w:val="24"/>
+          <w:szCs w:val="24"/>
+        </w:rPr>
+      </w:pPr>
+      <w:r>
+        <w:rPr>
+          <w:rFonts w:asciiTheme="minorHAnsi" w:hAnsiTheme="minorHAnsi" w:cs="Times New Roman"/>
+          <w:sz w:val="24"/>
+          <w:szCs w:val="24"/>
+        </w:rPr>
+        <w:t>Bharat K. Singh</w:t>
+      </w:r>
+    </w:p>
+    <w:p>
+      <w:pPr>
+        <w:pStyle w:val="normal0"/>
+        <w:spacing w:line="240" w:lineRule="auto"/>
+        <w:rPr>
+          <w:rFonts w:asciiTheme="minorHAnsi" w:eastAsia="Cambria" w:hAnsiTheme="minorHAnsi" w:cs="Cambria"/>
+          <w:sz w:val="24"/>
+          <w:szCs w:val="24"/>
+        </w:rPr>
+      </w:pPr>
+    </w:p>
+    <w:p>
+      <w:pPr>
+        <w:pStyle w:val="normal0"/>
+        <w:spacing w:line="240" w:lineRule="auto"/>
+        <w:ind w:firstLine="720"/>
+        <w:rPr>
+          <w:rFonts w:asciiTheme="minorHAnsi" w:eastAsia="Cambria" w:hAnsiTheme="minorHAnsi" w:cs="Cambria"/>
+          <w:sz w:val="24"/>
+          <w:szCs w:val="24"/>
+        </w:rPr>
+      </w:pPr>
+    </w:p>
+    <w:p>
+      <w:pPr>
+        <w:pStyle w:val="normal0"/>
+        <w:spacing w:line="240" w:lineRule="auto"/>
+        <w:rPr>
+          <w:rFonts w:asciiTheme="minorHAnsi" w:eastAsia="Cambria" w:hAnsiTheme="minorHAnsi" w:cs="Cambria"/>
+          <w:sz w:val="24"/>
+          <w:szCs w:val="24"/>
+        </w:rPr>
+      </w:pPr>
+    </w:p>
+    <w:p>
+      <w:pPr>
+        <w:pStyle w:val="normal0"/>
+        <w:spacing w:line="240" w:lineRule="auto"/>
+        <w:ind w:firstLine="720"/>
+        <w:rPr>
+          <w:rFonts w:asciiTheme="minorHAnsi" w:eastAsia="Cambria" w:hAnsiTheme="minorHAnsi" w:cs="Cambria"/>
+          <w:sz w:val="24"/>
+          <w:szCs w:val="24"/>
+        </w:rPr>
+      </w:pPr>
+    </w:p>
+    <w:p>
+      <w:pPr>
+        <w:pStyle w:val="normal0"/>
+        <w:spacing w:line="240" w:lineRule="auto"/>
+        <w:rPr>
+          <w:rFonts w:asciiTheme="minorHAnsi" w:eastAsia="Cambria" w:hAnsiTheme="minorHAnsi" w:cs="Cambria"/>
+          <w:sz w:val="24"/>
+          <w:szCs w:val="24"/>
+        </w:rPr>
+      </w:pPr>
+    </w:p>
     <w:p>
       <w:pPr>
         <w:pStyle w:val="normal0"/>
@@ -13,32 +576,32 @@
         <w:spacing w:after="0" w:line="240" w:lineRule="auto"/>
         <w:jc w:val="center"/>
         <w:rPr>
-          <w:rFonts w:asciiTheme="minorHAnsi" w:hAnsiTheme="minorHAnsi"/>
-        </w:rPr>
-      </w:pPr>
-      <w:r>
-        <w:rPr>
           <w:rFonts w:asciiTheme="minorHAnsi" w:eastAsia="Cambria" w:hAnsiTheme="minorHAnsi" w:cs="Cambria"/>
           <w:sz w:val="36"/>
           <w:szCs w:val="36"/>
         </w:rPr>
-        <w:t xml:space="preserve">BHARAT </w:t>
-      </w:r>
+      </w:pPr>
+    </w:p>
+    <w:p>
+      <w:pPr>
+        <w:pStyle w:val="normal0"/>
+        <w:tabs>
+          <w:tab w:val="center" w:pos="4680"/>
+          <w:tab w:val="right" w:pos="9360"/>
+        </w:tabs>
+        <w:spacing w:after="0" w:line="240" w:lineRule="auto"/>
+        <w:jc w:val="center"/>
+        <w:rPr>
+          <w:rFonts w:asciiTheme="minorHAnsi" w:hAnsiTheme="minorHAnsi"/>
+        </w:rPr>
+      </w:pPr>
       <w:r>
         <w:rPr>
           <w:rFonts w:asciiTheme="minorHAnsi" w:eastAsia="Cambria" w:hAnsiTheme="minorHAnsi" w:cs="Cambria"/>
           <w:sz w:val="36"/>
           <w:szCs w:val="36"/>
         </w:rPr>
-        <w:t>K.</w:t>
-      </w:r>
-      <w:r>
-        <w:rPr>
-          <w:rFonts w:asciiTheme="minorHAnsi" w:eastAsia="Cambria" w:hAnsiTheme="minorHAnsi" w:cs="Cambria"/>
-          <w:sz w:val="36"/>
-          <w:szCs w:val="36"/>
-        </w:rPr>
-        <w:t xml:space="preserve"> SINGH</w:t>
+        <w:t>BHARAT K. SINGH</w:t>
       </w:r>
     </w:p>
     <w:p>
@@ -61,14 +624,6 @@
         </w:rPr>
         <w:t xml:space="preserve">(803) 747-0640 | bksingh@g.cofc.edu| </w:t>
       </w:r>
-      <w:r>
-        <w:rPr>
-          <w:rFonts w:asciiTheme="minorHAnsi" w:eastAsia="Cambria" w:hAnsiTheme="minorHAnsi" w:cs="Cambria"/>
-          <w:sz w:val="20"/>
-          <w:szCs w:val="20"/>
-        </w:rPr>
-        <w:t xml:space="preserve">259 </w:t>
-      </w:r>
       <w:proofErr w:type="spellStart"/>
       <w:r>
         <w:rPr>
@@ -76,7 +631,7 @@
           <w:sz w:val="20"/>
           <w:szCs w:val="20"/>
         </w:rPr>
-        <w:t>Ashewood</w:t>
+        <w:t>GitHub</w:t>
       </w:r>
       <w:proofErr w:type="spellEnd"/>
       <w:r>
@@ -85,7 +640,15 @@
           <w:sz w:val="20"/>
           <w:szCs w:val="20"/>
         </w:rPr>
-        <w:t xml:space="preserve"> Lake Dr. Columbia, SC 29209</w:t>
+        <w:t>: https://</w:t>
+      </w:r>
+      <w:r>
+        <w:rPr>
+          <w:rFonts w:asciiTheme="minorHAnsi" w:eastAsia="Cambria" w:hAnsiTheme="minorHAnsi" w:cs="Cambria"/>
+          <w:sz w:val="20"/>
+          <w:szCs w:val="20"/>
+        </w:rPr>
+        <w:t>github.com/bksinn | Portfolio: https://bksinn.github.io</w:t>
       </w:r>
     </w:p>
     <w:p>
@@ -137,18 +700,125 @@
         <w:spacing w:after="0" w:line="240" w:lineRule="auto"/>
         <w:rPr>
           <w:rFonts w:asciiTheme="minorHAnsi" w:hAnsiTheme="minorHAnsi"/>
-          <w:sz w:val="20"/>
-          <w:szCs w:val="20"/>
         </w:rPr>
       </w:pPr>
       <w:r>
         <w:rPr>
           <w:rFonts w:asciiTheme="minorHAnsi" w:hAnsiTheme="minorHAnsi"/>
-          <w:sz w:val="20"/>
-          <w:szCs w:val="20"/>
         </w:rPr>
         <w:t>Front End Engineering, The Iron Yard Academy</w:t>
       </w:r>
+      <w:r>
+        <w:rPr>
+          <w:rFonts w:asciiTheme="minorHAnsi" w:hAnsiTheme="minorHAnsi"/>
+        </w:rPr>
+        <w:t xml:space="preserve"> </w:t>
+      </w:r>
+      <w:r>
+        <w:rPr>
+          <w:rFonts w:asciiTheme="minorHAnsi" w:hAnsiTheme="minorHAnsi"/>
+        </w:rPr>
+        <w:tab/>
+      </w:r>
+      <w:r>
+        <w:rPr>
+          <w:rFonts w:asciiTheme="minorHAnsi" w:hAnsiTheme="minorHAnsi"/>
+        </w:rPr>
+        <w:tab/>
+      </w:r>
+      <w:r>
+        <w:rPr>
+          <w:rFonts w:asciiTheme="minorHAnsi" w:hAnsiTheme="minorHAnsi"/>
+        </w:rPr>
+        <w:tab/>
+      </w:r>
+      <w:r>
+        <w:rPr>
+          <w:rFonts w:asciiTheme="minorHAnsi" w:hAnsiTheme="minorHAnsi"/>
+        </w:rPr>
+        <w:tab/>
+      </w:r>
+      <w:r>
+        <w:rPr>
+          <w:rFonts w:asciiTheme="minorHAnsi" w:hAnsiTheme="minorHAnsi"/>
+        </w:rPr>
+        <w:tab/>
+        <w:t>Complete Date: May 2017</w:t>
+      </w:r>
+    </w:p>
+    <w:p>
+      <w:pPr>
+        <w:pStyle w:val="normal0"/>
+        <w:tabs>
+          <w:tab w:val="left" w:pos="2115"/>
+        </w:tabs>
+        <w:spacing w:after="0" w:line="240" w:lineRule="auto"/>
+        <w:rPr>
+          <w:rFonts w:asciiTheme="minorHAnsi" w:hAnsiTheme="minorHAnsi"/>
+          <w:sz w:val="20"/>
+          <w:szCs w:val="20"/>
+        </w:rPr>
+      </w:pPr>
+      <w:r>
+        <w:rPr>
+          <w:rFonts w:asciiTheme="minorHAnsi" w:hAnsiTheme="minorHAnsi"/>
+          <w:sz w:val="20"/>
+          <w:szCs w:val="20"/>
+        </w:rPr>
+        <w:t>Fully immersive 12</w:t>
+      </w:r>
+      <w:r>
+        <w:rPr>
+          <w:rFonts w:asciiTheme="minorHAnsi" w:hAnsiTheme="minorHAnsi"/>
+          <w:sz w:val="20"/>
+          <w:szCs w:val="20"/>
+        </w:rPr>
+        <w:t>-</w:t>
+      </w:r>
+      <w:r>
+        <w:rPr>
+          <w:rFonts w:asciiTheme="minorHAnsi" w:hAnsiTheme="minorHAnsi"/>
+          <w:sz w:val="20"/>
+          <w:szCs w:val="20"/>
+        </w:rPr>
+        <w:t xml:space="preserve">week </w:t>
+      </w:r>
+      <w:r>
+        <w:rPr>
+          <w:rFonts w:asciiTheme="minorHAnsi" w:hAnsiTheme="minorHAnsi"/>
+          <w:sz w:val="20"/>
+          <w:szCs w:val="20"/>
+        </w:rPr>
+        <w:t>accelerator program</w:t>
+      </w:r>
+      <w:r>
+        <w:rPr>
+          <w:rFonts w:asciiTheme="minorHAnsi" w:hAnsiTheme="minorHAnsi"/>
+          <w:sz w:val="20"/>
+          <w:szCs w:val="20"/>
+        </w:rPr>
+        <w:t xml:space="preserve"> with a focus on </w:t>
+      </w:r>
+      <w:r>
+        <w:rPr>
+          <w:rFonts w:asciiTheme="minorHAnsi" w:hAnsiTheme="minorHAnsi"/>
+          <w:sz w:val="20"/>
+          <w:szCs w:val="20"/>
+        </w:rPr>
+        <w:t>modern web technologies</w:t>
+      </w:r>
+    </w:p>
+    <w:p>
+      <w:pPr>
+        <w:pStyle w:val="normal0"/>
+        <w:tabs>
+          <w:tab w:val="left" w:pos="2115"/>
+        </w:tabs>
+        <w:spacing w:after="0" w:line="240" w:lineRule="auto"/>
+        <w:rPr>
+          <w:rFonts w:asciiTheme="minorHAnsi" w:hAnsiTheme="minorHAnsi"/>
+        </w:rPr>
+      </w:pPr>
     </w:p>
     <w:p>
       <w:pPr>
@@ -159,17 +829,73 @@
         <w:spacing w:after="0" w:line="240" w:lineRule="auto"/>
         <w:rPr>
           <w:rFonts w:asciiTheme="minorHAnsi" w:hAnsiTheme="minorHAnsi"/>
-          <w:sz w:val="20"/>
-          <w:szCs w:val="20"/>
-        </w:rPr>
-      </w:pPr>
-      <w:r>
-        <w:rPr>
-          <w:rFonts w:asciiTheme="minorHAnsi" w:eastAsia="Cambria" w:hAnsiTheme="minorHAnsi" w:cs="Cambria"/>
-          <w:sz w:val="20"/>
-          <w:szCs w:val="20"/>
+        </w:rPr>
+      </w:pPr>
+      <w:r>
+        <w:rPr>
+          <w:rFonts w:asciiTheme="minorHAnsi" w:eastAsia="Cambria" w:hAnsiTheme="minorHAnsi" w:cs="Cambria"/>
         </w:rPr>
         <w:t>B.A. Chemistry, College of Charleston</w:t>
+      </w:r>
+      <w:r>
+        <w:rPr>
+          <w:rFonts w:asciiTheme="minorHAnsi" w:eastAsia="Cambria" w:hAnsiTheme="minorHAnsi" w:cs="Cambria"/>
+        </w:rPr>
+        <w:t xml:space="preserve"> </w:t>
+      </w:r>
+      <w:r>
+        <w:rPr>
+          <w:rFonts w:asciiTheme="minorHAnsi" w:eastAsia="Cambria" w:hAnsiTheme="minorHAnsi" w:cs="Cambria"/>
+        </w:rPr>
+        <w:tab/>
+      </w:r>
+      <w:r>
+        <w:rPr>
+          <w:rFonts w:asciiTheme="minorHAnsi" w:eastAsia="Cambria" w:hAnsiTheme="minorHAnsi" w:cs="Cambria"/>
+        </w:rPr>
+        <w:tab/>
+      </w:r>
+      <w:r>
+        <w:rPr>
+          <w:rFonts w:asciiTheme="minorHAnsi" w:eastAsia="Cambria" w:hAnsiTheme="minorHAnsi" w:cs="Cambria"/>
+        </w:rPr>
+        <w:tab/>
+      </w:r>
+      <w:r>
+        <w:rPr>
+          <w:rFonts w:asciiTheme="minorHAnsi" w:eastAsia="Cambria" w:hAnsiTheme="minorHAnsi" w:cs="Cambria"/>
+        </w:rPr>
+        <w:tab/>
+      </w:r>
+      <w:r>
+        <w:rPr>
+          <w:rFonts w:asciiTheme="minorHAnsi" w:eastAsia="Cambria" w:hAnsiTheme="minorHAnsi" w:cs="Cambria"/>
+        </w:rPr>
+        <w:tab/>
+      </w:r>
+      <w:r>
+        <w:rPr>
+          <w:rFonts w:asciiTheme="minorHAnsi" w:eastAsia="Cambria" w:hAnsiTheme="minorHAnsi" w:cs="Cambria"/>
+        </w:rPr>
+        <w:tab/>
+      </w:r>
+      <w:r>
+        <w:rPr>
+          <w:rFonts w:asciiTheme="minorHAnsi" w:eastAsia="Cambria" w:hAnsiTheme="minorHAnsi" w:cs="Cambria"/>
+        </w:rPr>
+        <w:tab/>
+      </w:r>
+      <w:r>
+        <w:rPr>
+          <w:rFonts w:asciiTheme="minorHAnsi" w:eastAsia="Cambria" w:hAnsiTheme="minorHAnsi" w:cs="Cambria"/>
+        </w:rPr>
+        <w:t>Comple</w:t>
+      </w:r>
+      <w:r>
+        <w:rPr>
+          <w:rFonts w:asciiTheme="minorHAnsi" w:eastAsia="Cambria" w:hAnsiTheme="minorHAnsi" w:cs="Cambria"/>
+        </w:rPr>
+        <w:t>te Date: May 2013</w:t>
       </w:r>
     </w:p>
     <w:p>
@@ -192,16 +918,100 @@
         </w:tabs>
         <w:spacing w:after="0" w:line="240" w:lineRule="auto"/>
         <w:rPr>
-          <w:rFonts w:asciiTheme="minorHAnsi" w:eastAsia="Cambria" w:hAnsiTheme="minorHAnsi" w:cs="Cambria"/>
+          <w:rFonts w:asciiTheme="minorHAnsi" w:hAnsiTheme="minorHAnsi"/>
+        </w:rPr>
+      </w:pPr>
+      <w:r>
+        <w:rPr>
+          <w:rFonts w:asciiTheme="minorHAnsi" w:hAnsiTheme="minorHAnsi"/>
           <w:b/>
         </w:rPr>
-      </w:pPr>
-      <w:r>
-        <w:rPr>
-          <w:rFonts w:asciiTheme="minorHAnsi" w:eastAsia="Cambria" w:hAnsiTheme="minorHAnsi" w:cs="Cambria"/>
+        <w:t>SKILLS:</w:t>
+      </w:r>
+      <w:r>
+        <w:rPr>
+          <w:rFonts w:asciiTheme="minorHAnsi" w:hAnsiTheme="minorHAnsi"/>
           <w:b/>
         </w:rPr>
-        <w:t>EXPERIENCE:</w:t>
+        <w:t xml:space="preserve"> </w:t>
+      </w:r>
+      <w:r>
+        <w:rPr>
+          <w:rFonts w:asciiTheme="minorHAnsi" w:hAnsiTheme="minorHAnsi"/>
+        </w:rPr>
+        <w:t xml:space="preserve">HTML5, CSS3, </w:t>
+      </w:r>
+      <w:proofErr w:type="spellStart"/>
+      <w:r>
+        <w:rPr>
+          <w:rFonts w:asciiTheme="minorHAnsi" w:hAnsiTheme="minorHAnsi"/>
+        </w:rPr>
+        <w:t>Javascript</w:t>
+      </w:r>
+      <w:proofErr w:type="spellEnd"/>
+      <w:r>
+        <w:rPr>
+          <w:rFonts w:asciiTheme="minorHAnsi" w:hAnsiTheme="minorHAnsi"/>
+        </w:rPr>
+        <w:t>, JS</w:t>
+      </w:r>
+      <w:r>
+        <w:rPr>
+          <w:rFonts w:asciiTheme="minorHAnsi" w:hAnsiTheme="minorHAnsi"/>
+        </w:rPr>
+        <w:t xml:space="preserve"> ES6, Sass, </w:t>
+      </w:r>
+      <w:proofErr w:type="spellStart"/>
+      <w:r>
+        <w:rPr>
+          <w:rFonts w:asciiTheme="minorHAnsi" w:hAnsiTheme="minorHAnsi"/>
+        </w:rPr>
+        <w:t>Git</w:t>
+      </w:r>
+      <w:proofErr w:type="spellEnd"/>
+      <w:r>
+        <w:rPr>
+          <w:rFonts w:asciiTheme="minorHAnsi" w:hAnsiTheme="minorHAnsi"/>
+        </w:rPr>
+        <w:t xml:space="preserve">, </w:t>
+      </w:r>
+      <w:proofErr w:type="spellStart"/>
+      <w:r>
+        <w:rPr>
+          <w:rFonts w:asciiTheme="minorHAnsi" w:hAnsiTheme="minorHAnsi"/>
+        </w:rPr>
+        <w:t>Github</w:t>
+      </w:r>
+      <w:proofErr w:type="spellEnd"/>
+      <w:r>
+        <w:rPr>
+          <w:rFonts w:asciiTheme="minorHAnsi" w:hAnsiTheme="minorHAnsi"/>
+        </w:rPr>
+        <w:t>, React.js</w:t>
+      </w:r>
+      <w:r>
+        <w:rPr>
+          <w:rFonts w:asciiTheme="minorHAnsi" w:hAnsiTheme="minorHAnsi"/>
+        </w:rPr>
+        <w:t>, Responsive Web Design, Titration, Instrument Spectroscopy, Chemical synthesis, Quantitative analysis</w:t>
+      </w:r>
+      <w:r>
+        <w:rPr>
+          <w:rFonts w:asciiTheme="minorHAnsi" w:hAnsiTheme="minorHAnsi"/>
+        </w:rPr>
+        <w:t>, Management</w:t>
+      </w:r>
+      <w:r>
+        <w:rPr>
+          <w:rFonts w:asciiTheme="minorHAnsi" w:hAnsiTheme="minorHAnsi"/>
+        </w:rPr>
+        <w:t>, Data analysis</w:t>
+      </w:r>
+      <w:r>
+        <w:rPr>
+          <w:rFonts w:asciiTheme="minorHAnsi" w:hAnsiTheme="minorHAnsi"/>
+        </w:rPr>
+        <w:t>, Data mining</w:t>
       </w:r>
     </w:p>
     <w:p>
@@ -212,6 +1022,40 @@
         </w:tabs>
         <w:spacing w:after="0" w:line="240" w:lineRule="auto"/>
         <w:rPr>
+          <w:rFonts w:asciiTheme="minorHAnsi" w:hAnsiTheme="minorHAnsi"/>
+        </w:rPr>
+      </w:pPr>
+      <w:bookmarkStart w:id="0" w:name="_GoBack"/>
+      <w:bookmarkEnd w:id="0"/>
+    </w:p>
+    <w:p>
+      <w:pPr>
+        <w:pStyle w:val="normal0"/>
+        <w:tabs>
+          <w:tab w:val="left" w:pos="2115"/>
+        </w:tabs>
+        <w:spacing w:after="0" w:line="240" w:lineRule="auto"/>
+        <w:rPr>
+          <w:rFonts w:asciiTheme="minorHAnsi" w:eastAsia="Cambria" w:hAnsiTheme="minorHAnsi" w:cs="Cambria"/>
+          <w:b/>
+        </w:rPr>
+      </w:pPr>
+      <w:r>
+        <w:rPr>
+          <w:rFonts w:asciiTheme="minorHAnsi" w:eastAsia="Cambria" w:hAnsiTheme="minorHAnsi" w:cs="Cambria"/>
+          <w:b/>
+        </w:rPr>
+        <w:t>EXPERIENCE:</w:t>
+      </w:r>
+    </w:p>
+    <w:p>
+      <w:pPr>
+        <w:pStyle w:val="normal0"/>
+        <w:tabs>
+          <w:tab w:val="left" w:pos="2115"/>
+        </w:tabs>
+        <w:spacing w:after="0" w:line="240" w:lineRule="auto"/>
+        <w:rPr>
           <w:rFonts w:asciiTheme="minorHAnsi" w:eastAsia="Cambria" w:hAnsiTheme="minorHAnsi" w:cs="Cambria"/>
           <w:b/>
         </w:rPr>
@@ -300,13 +1144,7 @@
         <w:rPr>
           <w:rFonts w:asciiTheme="minorHAnsi" w:eastAsia="Times New Roman" w:hAnsiTheme="minorHAnsi" w:cs="Times New Roman"/>
         </w:rPr>
-        <w:t>2015-</w:t>
-      </w:r>
-      <w:r>
-        <w:rPr>
-          <w:rFonts w:asciiTheme="minorHAnsi" w:eastAsia="Times New Roman" w:hAnsiTheme="minorHAnsi" w:cs="Times New Roman"/>
-        </w:rPr>
-        <w:t>June 2016</w:t>
+        <w:t>2015-June 2016</w:t>
       </w:r>
     </w:p>
     <w:p>
@@ -382,43 +1220,7 @@
           <w:szCs w:val="20"/>
           <w:shd w:val="clear" w:color="auto" w:fill="FFFFFF"/>
         </w:rPr>
-        <w:t>Primary liaison between</w:t>
-      </w:r>
-      <w:r>
-        <w:rPr>
-          <w:rFonts w:asciiTheme="minorHAnsi" w:hAnsiTheme="minorHAnsi" w:cs="Arial"/>
-          <w:sz w:val="20"/>
-          <w:szCs w:val="20"/>
-          <w:shd w:val="clear" w:color="auto" w:fill="FFFFFF"/>
-        </w:rPr>
-        <w:t xml:space="preserve"> both Chief Medical Officer</w:t>
-      </w:r>
-      <w:r>
-        <w:rPr>
-          <w:rFonts w:asciiTheme="minorHAnsi" w:hAnsiTheme="minorHAnsi" w:cs="Arial"/>
-          <w:sz w:val="20"/>
-          <w:szCs w:val="20"/>
-          <w:shd w:val="clear" w:color="auto" w:fill="FFFFFF"/>
-        </w:rPr>
-        <w:t>,</w:t>
-      </w:r>
-      <w:r>
-        <w:rPr>
-          <w:rFonts w:asciiTheme="minorHAnsi" w:hAnsiTheme="minorHAnsi" w:cs="Arial"/>
-          <w:sz w:val="20"/>
-          <w:szCs w:val="20"/>
-          <w:shd w:val="clear" w:color="auto" w:fill="FFFFFF"/>
-        </w:rPr>
-        <w:t xml:space="preserve"> Chief Executive Officer and third party toxicology labs</w:t>
-      </w:r>
-      <w:r>
-        <w:rPr>
-          <w:rFonts w:asciiTheme="minorHAnsi" w:hAnsiTheme="minorHAnsi" w:cs="Arial"/>
-          <w:sz w:val="20"/>
-          <w:szCs w:val="20"/>
-          <w:shd w:val="clear" w:color="auto" w:fill="FFFFFF"/>
-        </w:rPr>
-        <w:t xml:space="preserve"> being used</w:t>
+        <w:t>Primary liaison between both Chief Medical Officer, Chief Executive Officer and third party toxicology labs being used</w:t>
       </w:r>
     </w:p>
     <w:p>
@@ -443,7 +1245,7 @@
           <w:szCs w:val="20"/>
           <w:shd w:val="clear" w:color="auto" w:fill="FFFFFF"/>
         </w:rPr>
-        <w:t>Direct</w:t>
+        <w:t>Directed, established, and planned overall policies and goals for both clinic’s and rehabilitation center’s laboratory services</w:t>
       </w:r>
       <w:r>
         <w:rPr>
@@ -452,70 +1254,7 @@
           <w:szCs w:val="20"/>
           <w:shd w:val="clear" w:color="auto" w:fill="FFFFFF"/>
         </w:rPr>
-        <w:t>ed</w:t>
-      </w:r>
-      <w:r>
-        <w:rPr>
-          <w:rFonts w:asciiTheme="minorHAnsi" w:hAnsiTheme="minorHAnsi" w:cs="Arial"/>
-          <w:sz w:val="20"/>
-          <w:szCs w:val="20"/>
-          <w:shd w:val="clear" w:color="auto" w:fill="FFFFFF"/>
-        </w:rPr>
-        <w:t>, establish</w:t>
-      </w:r>
-      <w:r>
-        <w:rPr>
-          <w:rFonts w:asciiTheme="minorHAnsi" w:hAnsiTheme="minorHAnsi" w:cs="Arial"/>
-          <w:sz w:val="20"/>
-          <w:szCs w:val="20"/>
-          <w:shd w:val="clear" w:color="auto" w:fill="FFFFFF"/>
-        </w:rPr>
-        <w:t>ed</w:t>
-      </w:r>
-      <w:r>
-        <w:rPr>
-          <w:rFonts w:asciiTheme="minorHAnsi" w:hAnsiTheme="minorHAnsi" w:cs="Arial"/>
-          <w:sz w:val="20"/>
-          <w:szCs w:val="20"/>
-          <w:shd w:val="clear" w:color="auto" w:fill="FFFFFF"/>
-        </w:rPr>
-        <w:t>, and plan</w:t>
-      </w:r>
-      <w:r>
-        <w:rPr>
-          <w:rFonts w:asciiTheme="minorHAnsi" w:hAnsiTheme="minorHAnsi" w:cs="Arial"/>
-          <w:sz w:val="20"/>
-          <w:szCs w:val="20"/>
-          <w:shd w:val="clear" w:color="auto" w:fill="FFFFFF"/>
-        </w:rPr>
-        <w:t>ned</w:t>
-      </w:r>
-      <w:r>
-        <w:rPr>
-          <w:rFonts w:asciiTheme="minorHAnsi" w:hAnsiTheme="minorHAnsi" w:cs="Arial"/>
-          <w:sz w:val="20"/>
-          <w:szCs w:val="20"/>
-          <w:shd w:val="clear" w:color="auto" w:fill="FFFFFF"/>
-        </w:rPr>
-        <w:t xml:space="preserve"> overall policies and goals for both clinic</w:t>
-      </w:r>
-      <w:r>
-        <w:rPr>
-          <w:rFonts w:asciiTheme="minorHAnsi" w:hAnsiTheme="minorHAnsi" w:cs="Arial"/>
-          <w:sz w:val="20"/>
-          <w:szCs w:val="20"/>
-          <w:shd w:val="clear" w:color="auto" w:fill="FFFFFF"/>
-        </w:rPr>
-        <w:t>’s</w:t>
-      </w:r>
-      <w:r>
-        <w:rPr>
-          <w:rFonts w:asciiTheme="minorHAnsi" w:hAnsiTheme="minorHAnsi" w:cs="Arial"/>
-          <w:sz w:val="20"/>
-          <w:szCs w:val="20"/>
-          <w:shd w:val="clear" w:color="auto" w:fill="FFFFFF"/>
-        </w:rPr>
-        <w:t xml:space="preserve"> and drug/alcohol rehabilitation center’s laboratory services</w:t>
+        <w:t xml:space="preserve"> (primarily urinary drug tests)</w:t>
       </w:r>
     </w:p>
     <w:p>
@@ -540,7 +1279,43 @@
           <w:szCs w:val="20"/>
           <w:shd w:val="clear" w:color="auto" w:fill="FFFFFF"/>
         </w:rPr>
-        <w:t>Work closely with operations staff, department directors, and physicians to ensure highest standards of quality and service are maintained</w:t>
+        <w:t>Work</w:t>
+      </w:r>
+      <w:r>
+        <w:rPr>
+          <w:rFonts w:asciiTheme="minorHAnsi" w:hAnsiTheme="minorHAnsi" w:cs="Arial"/>
+          <w:sz w:val="20"/>
+          <w:szCs w:val="20"/>
+          <w:shd w:val="clear" w:color="auto" w:fill="FFFFFF"/>
+        </w:rPr>
+        <w:t>ed</w:t>
+      </w:r>
+      <w:r>
+        <w:rPr>
+          <w:rFonts w:asciiTheme="minorHAnsi" w:hAnsiTheme="minorHAnsi" w:cs="Arial"/>
+          <w:sz w:val="20"/>
+          <w:szCs w:val="20"/>
+          <w:shd w:val="clear" w:color="auto" w:fill="FFFFFF"/>
+        </w:rPr>
+        <w:t xml:space="preserve"> closely with operations staff, department directors, and physicians to ensure highest standards of quality and service </w:t>
+      </w:r>
+      <w:r>
+        <w:rPr>
+          <w:rFonts w:asciiTheme="minorHAnsi" w:hAnsiTheme="minorHAnsi" w:cs="Arial"/>
+          <w:sz w:val="20"/>
+          <w:szCs w:val="20"/>
+          <w:shd w:val="clear" w:color="auto" w:fill="FFFFFF"/>
+        </w:rPr>
+        <w:t xml:space="preserve">were </w:t>
+      </w:r>
+      <w:r>
+        <w:rPr>
+          <w:rFonts w:asciiTheme="minorHAnsi" w:hAnsiTheme="minorHAnsi" w:cs="Arial"/>
+          <w:sz w:val="20"/>
+          <w:szCs w:val="20"/>
+          <w:shd w:val="clear" w:color="auto" w:fill="FFFFFF"/>
+        </w:rPr>
+        <w:t>maintained</w:t>
       </w:r>
     </w:p>
     <w:p>
@@ -565,7 +1340,52 @@
           <w:szCs w:val="20"/>
           <w:shd w:val="clear" w:color="auto" w:fill="FFFFFF"/>
         </w:rPr>
-        <w:t>Train various facilities on operating protocol for specimen collection throughout Malibu, Calabasas, Orange County, Los Angeles, and Colorado areas</w:t>
+        <w:t>Train</w:t>
+      </w:r>
+      <w:r>
+        <w:rPr>
+          <w:rFonts w:asciiTheme="minorHAnsi" w:hAnsiTheme="minorHAnsi" w:cs="Arial"/>
+          <w:sz w:val="20"/>
+          <w:szCs w:val="20"/>
+          <w:shd w:val="clear" w:color="auto" w:fill="FFFFFF"/>
+        </w:rPr>
+        <w:t>ed</w:t>
+      </w:r>
+      <w:r>
+        <w:rPr>
+          <w:rFonts w:asciiTheme="minorHAnsi" w:hAnsiTheme="minorHAnsi" w:cs="Arial"/>
+          <w:sz w:val="20"/>
+          <w:szCs w:val="20"/>
+          <w:shd w:val="clear" w:color="auto" w:fill="FFFFFF"/>
+        </w:rPr>
+        <w:t xml:space="preserve"> various facilities on operating protocol for specimen collection throughout </w:t>
+      </w:r>
+      <w:r>
+        <w:rPr>
+          <w:rFonts w:asciiTheme="minorHAnsi" w:hAnsiTheme="minorHAnsi" w:cs="Arial"/>
+          <w:sz w:val="20"/>
+          <w:szCs w:val="20"/>
+          <w:shd w:val="clear" w:color="auto" w:fill="FFFFFF"/>
+        </w:rPr>
+        <w:t xml:space="preserve">LA county and </w:t>
+      </w:r>
+      <w:r>
+        <w:rPr>
+          <w:rFonts w:asciiTheme="minorHAnsi" w:hAnsiTheme="minorHAnsi" w:cs="Arial"/>
+          <w:sz w:val="20"/>
+          <w:szCs w:val="20"/>
+          <w:shd w:val="clear" w:color="auto" w:fill="FFFFFF"/>
+        </w:rPr>
+        <w:t>Denver, CO</w:t>
+      </w:r>
+      <w:r>
+        <w:rPr>
+          <w:rFonts w:asciiTheme="minorHAnsi" w:hAnsiTheme="minorHAnsi" w:cs="Arial"/>
+          <w:sz w:val="20"/>
+          <w:szCs w:val="20"/>
+          <w:shd w:val="clear" w:color="auto" w:fill="FFFFFF"/>
+        </w:rPr>
+        <w:t xml:space="preserve"> areas</w:t>
       </w:r>
     </w:p>
     <w:p>
@@ -698,7 +1518,16 @@
           <w:szCs w:val="20"/>
           <w:shd w:val="clear" w:color="auto" w:fill="FFFFFF"/>
         </w:rPr>
-        <w:t>Working knowledge of various Laboratory Information Systems</w:t>
+        <w:t xml:space="preserve">Working knowledge of various </w:t>
+      </w:r>
+      <w:r>
+        <w:rPr>
+          <w:rFonts w:asciiTheme="minorHAnsi" w:hAnsiTheme="minorHAnsi" w:cs="Arial"/>
+          <w:sz w:val="20"/>
+          <w:szCs w:val="20"/>
+          <w:shd w:val="clear" w:color="auto" w:fill="FFFFFF"/>
+        </w:rPr>
+        <w:t>laboratory information systems</w:t>
       </w:r>
     </w:p>
     <w:p>
@@ -723,7 +1552,25 @@
           <w:szCs w:val="20"/>
           <w:shd w:val="clear" w:color="auto" w:fill="FFFFFF"/>
         </w:rPr>
-        <w:t>Coordinate closely with Insurance Department to create a more integrated billing and tracking system for the increased volume of patient specimens</w:t>
+        <w:t>Coordinate</w:t>
+      </w:r>
+      <w:r>
+        <w:rPr>
+          <w:rFonts w:asciiTheme="minorHAnsi" w:hAnsiTheme="minorHAnsi" w:cs="Arial"/>
+          <w:sz w:val="20"/>
+          <w:szCs w:val="20"/>
+          <w:shd w:val="clear" w:color="auto" w:fill="FFFFFF"/>
+        </w:rPr>
+        <w:t>d</w:t>
+      </w:r>
+      <w:r>
+        <w:rPr>
+          <w:rFonts w:asciiTheme="minorHAnsi" w:hAnsiTheme="minorHAnsi" w:cs="Arial"/>
+          <w:sz w:val="20"/>
+          <w:szCs w:val="20"/>
+          <w:shd w:val="clear" w:color="auto" w:fill="FFFFFF"/>
+        </w:rPr>
+        <w:t xml:space="preserve"> closely with Insurance Department to create a more integrated billing and tracking system for the increased volume of patient specimens</w:t>
       </w:r>
     </w:p>
     <w:p>
@@ -1093,8 +1940,6 @@
       <w:r>
         <w:rPr>
           <w:rFonts w:asciiTheme="minorHAnsi" w:eastAsia="Cambria" w:hAnsiTheme="minorHAnsi" w:cs="Cambria"/>
-          <w:sz w:val="20"/>
-          <w:szCs w:val="20"/>
         </w:rPr>
         <w:t>August 2013-December 2013</w:t>
       </w:r>
@@ -1226,7 +2071,47 @@
           <w:sz w:val="20"/>
           <w:szCs w:val="20"/>
         </w:rPr>
-        <w:t>Approved shipments and finished products, as well as in-process approval for products during various st</w:t>
+        <w:t>Approved shipments,</w:t>
+      </w:r>
+      <w:r>
+        <w:rPr>
+          <w:rFonts w:asciiTheme="minorHAnsi" w:eastAsia="Cambria" w:hAnsiTheme="minorHAnsi" w:cs="Cambria"/>
+          <w:sz w:val="20"/>
+          <w:szCs w:val="20"/>
+        </w:rPr>
+        <w:t xml:space="preserve"> finished products, </w:t>
+      </w:r>
+      <w:r>
+        <w:rPr>
+          <w:rFonts w:asciiTheme="minorHAnsi" w:eastAsia="Cambria" w:hAnsiTheme="minorHAnsi" w:cs="Cambria"/>
+          <w:sz w:val="20"/>
+          <w:szCs w:val="20"/>
+        </w:rPr>
+        <w:t>and</w:t>
+      </w:r>
+      <w:r>
+        <w:rPr>
+          <w:rFonts w:asciiTheme="minorHAnsi" w:eastAsia="Cambria" w:hAnsiTheme="minorHAnsi" w:cs="Cambria"/>
+          <w:sz w:val="20"/>
+          <w:szCs w:val="20"/>
+        </w:rPr>
+        <w:t xml:space="preserve"> </w:t>
+      </w:r>
+      <w:r>
+        <w:rPr>
+          <w:rFonts w:asciiTheme="minorHAnsi" w:eastAsia="Cambria" w:hAnsiTheme="minorHAnsi" w:cs="Cambria"/>
+          <w:sz w:val="20"/>
+          <w:szCs w:val="20"/>
+        </w:rPr>
+        <w:t xml:space="preserve">gave </w:t>
+      </w:r>
+      <w:r>
+        <w:rPr>
+          <w:rFonts w:asciiTheme="minorHAnsi" w:eastAsia="Cambria" w:hAnsiTheme="minorHAnsi" w:cs="Cambria"/>
+          <w:sz w:val="20"/>
+          <w:szCs w:val="20"/>
+        </w:rPr>
+        <w:t>in-process approval for products during various st</w:t>
       </w:r>
       <w:r>
         <w:rPr>
@@ -1259,7 +2144,23 @@
           <w:sz w:val="20"/>
           <w:szCs w:val="20"/>
         </w:rPr>
-        <w:t>Communicated with Control Room, engineers, and chemical operators when products’ specifications were out of range</w:t>
+        <w:t xml:space="preserve">Communicated with </w:t>
+      </w:r>
+      <w:r>
+        <w:rPr>
+          <w:rFonts w:asciiTheme="minorHAnsi" w:eastAsia="Cambria" w:hAnsiTheme="minorHAnsi" w:cs="Cambria"/>
+          <w:sz w:val="20"/>
+          <w:szCs w:val="20"/>
+        </w:rPr>
+        <w:t>the control room</w:t>
+      </w:r>
+      <w:r>
+        <w:rPr>
+          <w:rFonts w:asciiTheme="minorHAnsi" w:eastAsia="Cambria" w:hAnsiTheme="minorHAnsi" w:cs="Cambria"/>
+          <w:sz w:val="20"/>
+          <w:szCs w:val="20"/>
+        </w:rPr>
+        <w:t>, engineers, and chemical operators when products’ specifications were out of range</w:t>
       </w:r>
       <w:r>
         <w:rPr>
@@ -1269,947 +2170,19 @@
         </w:rPr>
         <w:t xml:space="preserve"> (required to calculate corrective measures and report back to engineers)</w:t>
       </w:r>
-    </w:p>
-    <w:p>
-      <w:pPr>
-        <w:pStyle w:val="normal0"/>
-        <w:tabs>
-          <w:tab w:val="left" w:pos="630"/>
-        </w:tabs>
-        <w:spacing w:after="0" w:line="240" w:lineRule="auto"/>
-        <w:ind w:left="720"/>
-        <w:rPr>
-          <w:rFonts w:asciiTheme="minorHAnsi" w:hAnsiTheme="minorHAnsi"/>
-        </w:rPr>
-      </w:pPr>
     </w:p>
     <w:p>
       <w:pPr>
         <w:pStyle w:val="normal0"/>
         <w:spacing w:line="240" w:lineRule="auto"/>
+        <w:ind w:left="720"/>
         <w:rPr>
           <w:rFonts w:asciiTheme="minorHAnsi" w:hAnsiTheme="minorHAnsi"/>
         </w:rPr>
       </w:pPr>
-      <w:r>
-        <w:rPr>
-          <w:rFonts w:asciiTheme="minorHAnsi" w:eastAsia="Cambria" w:hAnsiTheme="minorHAnsi" w:cs="Cambria"/>
-          <w:b/>
-        </w:rPr>
-        <w:t>REFERENCES: (Most recent)</w:t>
-      </w:r>
-    </w:p>
-    <w:p>
-      <w:pPr>
-        <w:pStyle w:val="normal0"/>
-        <w:numPr>
-          <w:ilvl w:val="0"/>
-          <w:numId w:val="5"/>
-        </w:numPr>
-        <w:spacing w:line="240" w:lineRule="auto"/>
-        <w:ind w:hanging="360"/>
-        <w:rPr>
-          <w:rFonts w:asciiTheme="minorHAnsi" w:hAnsiTheme="minorHAnsi"/>
-          <w:sz w:val="20"/>
-          <w:szCs w:val="20"/>
-        </w:rPr>
-      </w:pPr>
-      <w:proofErr w:type="spellStart"/>
-      <w:r>
-        <w:rPr>
-          <w:rFonts w:asciiTheme="minorHAnsi" w:hAnsiTheme="minorHAnsi"/>
-          <w:sz w:val="20"/>
-          <w:szCs w:val="20"/>
-        </w:rPr>
-        <w:t>Narmathan</w:t>
-      </w:r>
-      <w:proofErr w:type="spellEnd"/>
-      <w:r>
-        <w:rPr>
-          <w:rFonts w:asciiTheme="minorHAnsi" w:hAnsiTheme="minorHAnsi"/>
-          <w:sz w:val="20"/>
-          <w:szCs w:val="20"/>
-        </w:rPr>
-        <w:t xml:space="preserve"> </w:t>
-      </w:r>
-      <w:proofErr w:type="spellStart"/>
-      <w:r>
-        <w:rPr>
-          <w:rFonts w:asciiTheme="minorHAnsi" w:hAnsiTheme="minorHAnsi"/>
-          <w:sz w:val="20"/>
-          <w:szCs w:val="20"/>
-        </w:rPr>
-        <w:t>Velummylum</w:t>
-      </w:r>
-      <w:proofErr w:type="spellEnd"/>
-      <w:r>
-        <w:rPr>
-          <w:rFonts w:asciiTheme="minorHAnsi" w:hAnsiTheme="minorHAnsi"/>
-          <w:sz w:val="20"/>
-          <w:szCs w:val="20"/>
-        </w:rPr>
-        <w:t xml:space="preserve"> (Lead Engineer at Fidelity Investments)</w:t>
-      </w:r>
-      <w:r>
-        <w:rPr>
-          <w:rFonts w:asciiTheme="minorHAnsi" w:hAnsiTheme="minorHAnsi"/>
-          <w:sz w:val="20"/>
-          <w:szCs w:val="20"/>
-        </w:rPr>
-        <w:t xml:space="preserve"> </w:t>
-      </w:r>
-      <w:r>
-        <w:rPr>
-          <w:rFonts w:asciiTheme="minorHAnsi" w:hAnsiTheme="minorHAnsi"/>
-          <w:sz w:val="20"/>
-          <w:szCs w:val="20"/>
-        </w:rPr>
-        <w:tab/>
-      </w:r>
-      <w:bookmarkStart w:id="0" w:name="_GoBack"/>
-      <w:bookmarkEnd w:id="0"/>
-      <w:r>
-        <w:rPr>
-          <w:rFonts w:asciiTheme="minorHAnsi" w:hAnsiTheme="minorHAnsi"/>
-          <w:sz w:val="20"/>
-          <w:szCs w:val="20"/>
-        </w:rPr>
-        <w:tab/>
-      </w:r>
-      <w:r>
-        <w:rPr>
-          <w:rFonts w:asciiTheme="minorHAnsi" w:hAnsiTheme="minorHAnsi"/>
-          <w:sz w:val="20"/>
-          <w:szCs w:val="20"/>
-        </w:rPr>
-        <w:tab/>
-      </w:r>
-      <w:r>
-        <w:rPr>
-          <w:rFonts w:asciiTheme="minorHAnsi" w:hAnsiTheme="minorHAnsi"/>
-          <w:sz w:val="20"/>
-          <w:szCs w:val="20"/>
-        </w:rPr>
-        <w:tab/>
-      </w:r>
-      <w:r>
-        <w:rPr>
-          <w:rFonts w:asciiTheme="minorHAnsi" w:hAnsiTheme="minorHAnsi"/>
-          <w:sz w:val="20"/>
-          <w:szCs w:val="20"/>
-        </w:rPr>
-        <w:tab/>
-      </w:r>
-      <w:r>
-        <w:rPr>
-          <w:rFonts w:asciiTheme="minorHAnsi" w:hAnsiTheme="minorHAnsi"/>
-          <w:sz w:val="20"/>
-          <w:szCs w:val="20"/>
-        </w:rPr>
-        <w:t>(</w:t>
-      </w:r>
-      <w:r>
-        <w:rPr>
-          <w:rFonts w:asciiTheme="minorHAnsi" w:hAnsiTheme="minorHAnsi"/>
-          <w:sz w:val="20"/>
-          <w:szCs w:val="20"/>
-        </w:rPr>
-        <w:t>803) 707-6086</w:t>
-      </w:r>
-    </w:p>
-    <w:p>
-      <w:pPr>
-        <w:pStyle w:val="normal0"/>
-        <w:numPr>
-          <w:ilvl w:val="0"/>
-          <w:numId w:val="5"/>
-        </w:numPr>
-        <w:spacing w:line="240" w:lineRule="auto"/>
-        <w:ind w:hanging="360"/>
-        <w:rPr>
-          <w:rFonts w:asciiTheme="minorHAnsi" w:hAnsiTheme="minorHAnsi"/>
-        </w:rPr>
-      </w:pPr>
-      <w:proofErr w:type="spellStart"/>
-      <w:r>
-        <w:rPr>
-          <w:rFonts w:asciiTheme="minorHAnsi" w:eastAsia="Cambria" w:hAnsiTheme="minorHAnsi" w:cs="Cambria"/>
-          <w:sz w:val="20"/>
-          <w:szCs w:val="20"/>
-        </w:rPr>
-        <w:t>Chidiebere</w:t>
-      </w:r>
-      <w:proofErr w:type="spellEnd"/>
-      <w:r>
-        <w:rPr>
-          <w:rFonts w:asciiTheme="minorHAnsi" w:eastAsia="Cambria" w:hAnsiTheme="minorHAnsi" w:cs="Cambria"/>
-          <w:sz w:val="20"/>
-          <w:szCs w:val="20"/>
-        </w:rPr>
-        <w:t xml:space="preserve"> </w:t>
-      </w:r>
-      <w:proofErr w:type="spellStart"/>
-      <w:r>
-        <w:rPr>
-          <w:rFonts w:asciiTheme="minorHAnsi" w:eastAsia="Cambria" w:hAnsiTheme="minorHAnsi" w:cs="Cambria"/>
-          <w:sz w:val="20"/>
-          <w:szCs w:val="20"/>
-        </w:rPr>
-        <w:t>Kalue</w:t>
-      </w:r>
-      <w:proofErr w:type="spellEnd"/>
-      <w:r>
-        <w:rPr>
-          <w:rFonts w:asciiTheme="minorHAnsi" w:eastAsia="Cambria" w:hAnsiTheme="minorHAnsi" w:cs="Cambria"/>
-          <w:sz w:val="20"/>
-          <w:szCs w:val="20"/>
-        </w:rPr>
-        <w:t xml:space="preserve"> (</w:t>
-      </w:r>
-      <w:r>
-        <w:rPr>
-          <w:rFonts w:asciiTheme="minorHAnsi" w:eastAsia="Cambria" w:hAnsiTheme="minorHAnsi" w:cs="Cambria"/>
-          <w:sz w:val="20"/>
-          <w:szCs w:val="20"/>
-        </w:rPr>
-        <w:t>Chi</w:t>
-      </w:r>
-      <w:r>
-        <w:rPr>
-          <w:rFonts w:asciiTheme="minorHAnsi" w:eastAsia="Cambria" w:hAnsiTheme="minorHAnsi" w:cs="Cambria"/>
-          <w:sz w:val="20"/>
-          <w:szCs w:val="20"/>
-        </w:rPr>
-        <w:t xml:space="preserve">ef Operating Officer at </w:t>
-      </w:r>
-      <w:proofErr w:type="spellStart"/>
-      <w:r>
-        <w:rPr>
-          <w:rFonts w:asciiTheme="minorHAnsi" w:eastAsia="Cambria" w:hAnsiTheme="minorHAnsi" w:cs="Cambria"/>
-          <w:sz w:val="20"/>
-          <w:szCs w:val="20"/>
-        </w:rPr>
-        <w:t>LOOKLive</w:t>
-      </w:r>
-      <w:proofErr w:type="spellEnd"/>
-      <w:r>
-        <w:rPr>
-          <w:rFonts w:asciiTheme="minorHAnsi" w:eastAsia="Cambria" w:hAnsiTheme="minorHAnsi" w:cs="Cambria"/>
-          <w:sz w:val="20"/>
-          <w:szCs w:val="20"/>
-        </w:rPr>
-        <w:t>)</w:t>
-      </w:r>
-      <w:r>
-        <w:rPr>
-          <w:rFonts w:asciiTheme="minorHAnsi" w:eastAsia="Cambria" w:hAnsiTheme="minorHAnsi" w:cs="Cambria"/>
-          <w:sz w:val="20"/>
-          <w:szCs w:val="20"/>
-        </w:rPr>
-        <w:tab/>
-      </w:r>
-      <w:r>
-        <w:rPr>
-          <w:rFonts w:asciiTheme="minorHAnsi" w:eastAsia="Cambria" w:hAnsiTheme="minorHAnsi" w:cs="Cambria"/>
-          <w:sz w:val="20"/>
-          <w:szCs w:val="20"/>
-        </w:rPr>
-        <w:tab/>
-      </w:r>
-      <w:r>
-        <w:rPr>
-          <w:rFonts w:asciiTheme="minorHAnsi" w:eastAsia="Cambria" w:hAnsiTheme="minorHAnsi" w:cs="Cambria"/>
-          <w:sz w:val="20"/>
-          <w:szCs w:val="20"/>
-        </w:rPr>
-        <w:tab/>
-      </w:r>
-      <w:r>
-        <w:rPr>
-          <w:rFonts w:asciiTheme="minorHAnsi" w:eastAsia="Cambria" w:hAnsiTheme="minorHAnsi" w:cs="Cambria"/>
-          <w:sz w:val="20"/>
-          <w:szCs w:val="20"/>
-        </w:rPr>
-        <w:tab/>
-      </w:r>
-      <w:r>
-        <w:rPr>
-          <w:rFonts w:asciiTheme="minorHAnsi" w:eastAsia="Cambria" w:hAnsiTheme="minorHAnsi" w:cs="Cambria"/>
-          <w:sz w:val="20"/>
-          <w:szCs w:val="20"/>
-        </w:rPr>
-        <w:tab/>
-      </w:r>
-      <w:r>
-        <w:rPr>
-          <w:rFonts w:asciiTheme="minorHAnsi" w:eastAsia="Cambria" w:hAnsiTheme="minorHAnsi" w:cs="Cambria"/>
-          <w:sz w:val="20"/>
-          <w:szCs w:val="20"/>
-        </w:rPr>
-        <w:tab/>
-      </w:r>
-      <w:r>
-        <w:rPr>
-          <w:rFonts w:asciiTheme="minorHAnsi" w:eastAsia="Cambria" w:hAnsiTheme="minorHAnsi" w:cs="Cambria"/>
-          <w:sz w:val="20"/>
-          <w:szCs w:val="20"/>
-        </w:rPr>
-        <w:t>(</w:t>
-      </w:r>
-      <w:r>
-        <w:rPr>
-          <w:rFonts w:asciiTheme="minorHAnsi" w:eastAsia="Cambria" w:hAnsiTheme="minorHAnsi" w:cs="Cambria"/>
-          <w:sz w:val="20"/>
-          <w:szCs w:val="20"/>
-        </w:rPr>
-        <w:t>803) 347-3970</w:t>
-      </w:r>
-    </w:p>
-    <w:p>
-      <w:pPr>
-        <w:pStyle w:val="normal0"/>
-        <w:numPr>
-          <w:ilvl w:val="0"/>
-          <w:numId w:val="5"/>
-        </w:numPr>
-        <w:spacing w:line="240" w:lineRule="auto"/>
-        <w:ind w:hanging="360"/>
-        <w:rPr>
-          <w:rFonts w:asciiTheme="minorHAnsi" w:hAnsiTheme="minorHAnsi"/>
-        </w:rPr>
-      </w:pPr>
-      <w:r>
-        <w:rPr>
-          <w:rFonts w:asciiTheme="minorHAnsi" w:eastAsia="Cambria" w:hAnsiTheme="minorHAnsi" w:cs="Cambria"/>
-          <w:sz w:val="20"/>
-          <w:szCs w:val="20"/>
-        </w:rPr>
-        <w:t>Jack</w:t>
-      </w:r>
-      <w:r>
-        <w:rPr>
-          <w:rFonts w:asciiTheme="minorHAnsi" w:eastAsia="Cambria" w:hAnsiTheme="minorHAnsi" w:cs="Cambria"/>
-          <w:sz w:val="20"/>
-          <w:szCs w:val="20"/>
-        </w:rPr>
-        <w:t xml:space="preserve"> </w:t>
-      </w:r>
-      <w:proofErr w:type="spellStart"/>
-      <w:r>
-        <w:rPr>
-          <w:rFonts w:asciiTheme="minorHAnsi" w:eastAsia="Cambria" w:hAnsiTheme="minorHAnsi" w:cs="Cambria"/>
-          <w:sz w:val="20"/>
-          <w:szCs w:val="20"/>
-        </w:rPr>
-        <w:t>Arisdakessian</w:t>
-      </w:r>
-      <w:proofErr w:type="spellEnd"/>
-      <w:r>
-        <w:rPr>
-          <w:rFonts w:asciiTheme="minorHAnsi" w:eastAsia="Cambria" w:hAnsiTheme="minorHAnsi" w:cs="Cambria"/>
-          <w:sz w:val="20"/>
-          <w:szCs w:val="20"/>
-        </w:rPr>
-        <w:t xml:space="preserve"> (Cofounder at</w:t>
-      </w:r>
-      <w:r>
-        <w:rPr>
-          <w:rFonts w:asciiTheme="minorHAnsi" w:eastAsia="Cambria" w:hAnsiTheme="minorHAnsi" w:cs="Cambria"/>
-          <w:sz w:val="20"/>
-          <w:szCs w:val="20"/>
-        </w:rPr>
-        <w:t xml:space="preserve"> Connection Foundation)</w:t>
-      </w:r>
-      <w:r>
-        <w:rPr>
-          <w:rFonts w:asciiTheme="minorHAnsi" w:eastAsia="Cambria" w:hAnsiTheme="minorHAnsi" w:cs="Cambria"/>
-          <w:sz w:val="20"/>
-          <w:szCs w:val="20"/>
-        </w:rPr>
-        <w:tab/>
-      </w:r>
-      <w:r>
-        <w:rPr>
-          <w:rFonts w:asciiTheme="minorHAnsi" w:eastAsia="Cambria" w:hAnsiTheme="minorHAnsi" w:cs="Cambria"/>
-          <w:sz w:val="20"/>
-          <w:szCs w:val="20"/>
-        </w:rPr>
-        <w:tab/>
-      </w:r>
-      <w:r>
-        <w:rPr>
-          <w:rFonts w:asciiTheme="minorHAnsi" w:eastAsia="Cambria" w:hAnsiTheme="minorHAnsi" w:cs="Cambria"/>
-          <w:sz w:val="20"/>
-          <w:szCs w:val="20"/>
-        </w:rPr>
-        <w:tab/>
-      </w:r>
-      <w:r>
-        <w:rPr>
-          <w:rFonts w:asciiTheme="minorHAnsi" w:eastAsia="Cambria" w:hAnsiTheme="minorHAnsi" w:cs="Cambria"/>
-          <w:sz w:val="20"/>
-          <w:szCs w:val="20"/>
-        </w:rPr>
-        <w:tab/>
-      </w:r>
-      <w:r>
-        <w:rPr>
-          <w:rFonts w:asciiTheme="minorHAnsi" w:eastAsia="Cambria" w:hAnsiTheme="minorHAnsi" w:cs="Cambria"/>
-          <w:sz w:val="20"/>
-          <w:szCs w:val="20"/>
-        </w:rPr>
-        <w:tab/>
-      </w:r>
-      <w:r>
-        <w:rPr>
-          <w:rFonts w:asciiTheme="minorHAnsi" w:eastAsia="Cambria" w:hAnsiTheme="minorHAnsi" w:cs="Cambria"/>
-          <w:sz w:val="20"/>
-          <w:szCs w:val="20"/>
-        </w:rPr>
-        <w:tab/>
-      </w:r>
-      <w:r>
-        <w:rPr>
-          <w:rFonts w:asciiTheme="minorHAnsi" w:eastAsia="Cambria" w:hAnsiTheme="minorHAnsi" w:cs="Cambria"/>
-          <w:sz w:val="20"/>
-          <w:szCs w:val="20"/>
-        </w:rPr>
-        <w:t>(818</w:t>
-      </w:r>
-      <w:r>
-        <w:rPr>
-          <w:rFonts w:asciiTheme="minorHAnsi" w:eastAsia="Cambria" w:hAnsiTheme="minorHAnsi" w:cs="Cambria"/>
-          <w:sz w:val="20"/>
-          <w:szCs w:val="20"/>
-        </w:rPr>
-        <w:t>)</w:t>
-      </w:r>
-      <w:r>
-        <w:rPr>
-          <w:rFonts w:asciiTheme="minorHAnsi" w:eastAsia="Cambria" w:hAnsiTheme="minorHAnsi" w:cs="Cambria"/>
-          <w:sz w:val="20"/>
-          <w:szCs w:val="20"/>
-        </w:rPr>
-        <w:t xml:space="preserve"> </w:t>
-      </w:r>
-      <w:r>
-        <w:rPr>
-          <w:rFonts w:asciiTheme="minorHAnsi" w:eastAsia="Cambria" w:hAnsiTheme="minorHAnsi" w:cs="Cambria"/>
-          <w:sz w:val="20"/>
-          <w:szCs w:val="20"/>
-        </w:rPr>
-        <w:t>970-8600</w:t>
-      </w:r>
-    </w:p>
-    <w:p>
-      <w:pPr>
-        <w:pStyle w:val="normal0"/>
-        <w:spacing w:line="240" w:lineRule="auto"/>
-        <w:rPr>
-          <w:rFonts w:asciiTheme="minorHAnsi" w:eastAsia="Cambria" w:hAnsiTheme="minorHAnsi" w:cs="Cambria"/>
-          <w:sz w:val="20"/>
-          <w:szCs w:val="20"/>
-        </w:rPr>
-      </w:pPr>
-    </w:p>
-    <w:p>
-      <w:pPr>
-        <w:pStyle w:val="normal0"/>
-        <w:spacing w:line="240" w:lineRule="auto"/>
-        <w:rPr>
-          <w:rFonts w:asciiTheme="minorHAnsi" w:eastAsia="Cambria" w:hAnsiTheme="minorHAnsi" w:cs="Cambria"/>
-          <w:sz w:val="20"/>
-          <w:szCs w:val="20"/>
-        </w:rPr>
-      </w:pPr>
-    </w:p>
-    <w:p>
-      <w:pPr>
-        <w:pStyle w:val="normal0"/>
-        <w:spacing w:line="240" w:lineRule="auto"/>
-        <w:rPr>
-          <w:rFonts w:asciiTheme="minorHAnsi" w:eastAsia="Cambria" w:hAnsiTheme="minorHAnsi" w:cs="Cambria"/>
-          <w:sz w:val="20"/>
-          <w:szCs w:val="20"/>
-        </w:rPr>
-      </w:pPr>
-    </w:p>
-    <w:p>
-      <w:pPr>
-        <w:pStyle w:val="normal0"/>
-        <w:spacing w:line="240" w:lineRule="auto"/>
-        <w:jc w:val="center"/>
-        <w:rPr>
-          <w:rFonts w:asciiTheme="minorHAnsi" w:eastAsia="Cambria" w:hAnsiTheme="minorHAnsi" w:cs="Cambria"/>
-          <w:sz w:val="24"/>
-          <w:szCs w:val="24"/>
-        </w:rPr>
-      </w:pPr>
-      <w:r>
-        <w:rPr>
-          <w:rFonts w:asciiTheme="minorHAnsi" w:eastAsia="Cambria" w:hAnsiTheme="minorHAnsi" w:cs="Cambria"/>
-          <w:sz w:val="24"/>
-          <w:szCs w:val="24"/>
-        </w:rPr>
-        <w:lastRenderedPageBreak/>
-        <w:t>Cover Letter</w:t>
-      </w:r>
-    </w:p>
-    <w:p>
-      <w:pPr>
-        <w:pStyle w:val="normal0"/>
-        <w:spacing w:line="240" w:lineRule="auto"/>
-        <w:rPr>
-          <w:rFonts w:asciiTheme="minorHAnsi" w:eastAsia="Cambria" w:hAnsiTheme="minorHAnsi" w:cs="Cambria"/>
-          <w:sz w:val="24"/>
-          <w:szCs w:val="24"/>
-        </w:rPr>
-      </w:pPr>
-      <w:r>
-        <w:rPr>
-          <w:rFonts w:asciiTheme="minorHAnsi" w:eastAsia="Cambria" w:hAnsiTheme="minorHAnsi" w:cs="Cambria"/>
-          <w:sz w:val="24"/>
-          <w:szCs w:val="24"/>
-        </w:rPr>
-        <w:t>To whom it may concern:</w:t>
-      </w:r>
-    </w:p>
-    <w:p>
-      <w:pPr>
-        <w:pStyle w:val="normal0"/>
-        <w:spacing w:line="240" w:lineRule="auto"/>
-        <w:rPr>
-          <w:rFonts w:asciiTheme="minorHAnsi" w:eastAsia="Cambria" w:hAnsiTheme="minorHAnsi" w:cs="Cambria"/>
-          <w:sz w:val="24"/>
-          <w:szCs w:val="24"/>
-        </w:rPr>
-      </w:pPr>
-    </w:p>
-    <w:p>
-      <w:pPr>
-        <w:pStyle w:val="normal0"/>
-        <w:spacing w:line="480" w:lineRule="auto"/>
-        <w:rPr>
-          <w:rFonts w:asciiTheme="minorHAnsi" w:eastAsia="Cambria" w:hAnsiTheme="minorHAnsi" w:cs="Cambria"/>
-          <w:sz w:val="24"/>
-          <w:szCs w:val="24"/>
-        </w:rPr>
-      </w:pPr>
-      <w:r>
-        <w:rPr>
-          <w:rFonts w:asciiTheme="minorHAnsi" w:eastAsia="Cambria" w:hAnsiTheme="minorHAnsi" w:cs="Cambria"/>
-          <w:sz w:val="24"/>
-          <w:szCs w:val="24"/>
-        </w:rPr>
-        <w:t>I am very excited to begin working in the tech industry as a software developer. My background is in the sciences and</w:t>
-      </w:r>
-      <w:r>
-        <w:rPr>
-          <w:rFonts w:asciiTheme="minorHAnsi" w:eastAsia="Cambria" w:hAnsiTheme="minorHAnsi" w:cs="Cambria"/>
-          <w:sz w:val="24"/>
-          <w:szCs w:val="24"/>
-        </w:rPr>
-        <w:t xml:space="preserve"> I</w:t>
-      </w:r>
-      <w:r>
-        <w:rPr>
-          <w:rFonts w:asciiTheme="minorHAnsi" w:eastAsia="Cambria" w:hAnsiTheme="minorHAnsi" w:cs="Cambria"/>
-          <w:sz w:val="24"/>
-          <w:szCs w:val="24"/>
-        </w:rPr>
-        <w:t xml:space="preserve"> have a considerable amount of experience learning challenging material and </w:t>
-      </w:r>
-      <w:r>
-        <w:rPr>
-          <w:rFonts w:asciiTheme="minorHAnsi" w:eastAsia="Cambria" w:hAnsiTheme="minorHAnsi" w:cs="Cambria"/>
-          <w:sz w:val="24"/>
-          <w:szCs w:val="24"/>
-        </w:rPr>
-        <w:t xml:space="preserve">needing to account for </w:t>
-      </w:r>
-      <w:r>
-        <w:rPr>
-          <w:rFonts w:asciiTheme="minorHAnsi" w:eastAsia="Cambria" w:hAnsiTheme="minorHAnsi" w:cs="Cambria"/>
-          <w:sz w:val="24"/>
-          <w:szCs w:val="24"/>
-        </w:rPr>
-        <w:t xml:space="preserve">very </w:t>
-      </w:r>
-      <w:r>
-        <w:rPr>
-          <w:rFonts w:asciiTheme="minorHAnsi" w:eastAsia="Cambria" w:hAnsiTheme="minorHAnsi" w:cs="Cambria"/>
-          <w:sz w:val="24"/>
-          <w:szCs w:val="24"/>
-        </w:rPr>
-        <w:t xml:space="preserve">specific, high levels of detail in my work environment. </w:t>
-      </w:r>
-      <w:r>
-        <w:rPr>
-          <w:rFonts w:asciiTheme="minorHAnsi" w:eastAsia="Cambria" w:hAnsiTheme="minorHAnsi" w:cs="Cambria"/>
-          <w:sz w:val="24"/>
-          <w:szCs w:val="24"/>
-        </w:rPr>
-        <w:t>I’ve worked at a chemical plant</w:t>
-      </w:r>
-      <w:r>
-        <w:rPr>
-          <w:rFonts w:asciiTheme="minorHAnsi" w:eastAsia="Cambria" w:hAnsiTheme="minorHAnsi" w:cs="Cambria"/>
-          <w:sz w:val="24"/>
-          <w:szCs w:val="24"/>
-        </w:rPr>
-        <w:t>, in a medical clinic that cares for hundreds of patients with very sensitive illnesses, and have worked as an analyst on a small</w:t>
-      </w:r>
-      <w:r>
-        <w:rPr>
-          <w:rFonts w:asciiTheme="minorHAnsi" w:eastAsia="Cambria" w:hAnsiTheme="minorHAnsi" w:cs="Cambria"/>
-          <w:sz w:val="24"/>
-          <w:szCs w:val="24"/>
-        </w:rPr>
-        <w:t xml:space="preserve"> IT</w:t>
-      </w:r>
-      <w:r>
-        <w:rPr>
-          <w:rFonts w:asciiTheme="minorHAnsi" w:eastAsia="Cambria" w:hAnsiTheme="minorHAnsi" w:cs="Cambria"/>
-          <w:sz w:val="24"/>
-          <w:szCs w:val="24"/>
-        </w:rPr>
-        <w:t xml:space="preserve"> team that was tasked</w:t>
-      </w:r>
-      <w:r>
-        <w:rPr>
-          <w:rFonts w:asciiTheme="minorHAnsi" w:eastAsia="Cambria" w:hAnsiTheme="minorHAnsi" w:cs="Cambria"/>
-          <w:sz w:val="24"/>
-          <w:szCs w:val="24"/>
-        </w:rPr>
-        <w:t xml:space="preserve"> with process improvement for a business—the work we did affected areas of this business across the board. </w:t>
-      </w:r>
-    </w:p>
-    <w:p>
-      <w:pPr>
-        <w:pStyle w:val="normal0"/>
-        <w:spacing w:line="480" w:lineRule="auto"/>
-        <w:rPr>
-          <w:rFonts w:asciiTheme="minorHAnsi" w:eastAsia="Cambria" w:hAnsiTheme="minorHAnsi" w:cs="Cambria"/>
-          <w:sz w:val="24"/>
-          <w:szCs w:val="24"/>
-        </w:rPr>
-      </w:pPr>
-      <w:r>
-        <w:rPr>
-          <w:rFonts w:asciiTheme="minorHAnsi" w:eastAsia="Cambria" w:hAnsiTheme="minorHAnsi" w:cs="Cambria"/>
-          <w:sz w:val="24"/>
-          <w:szCs w:val="24"/>
-        </w:rPr>
-        <w:t xml:space="preserve"> </w:t>
-      </w:r>
-      <w:r>
-        <w:rPr>
-          <w:rFonts w:asciiTheme="minorHAnsi" w:eastAsia="Cambria" w:hAnsiTheme="minorHAnsi" w:cs="Cambria"/>
-          <w:sz w:val="24"/>
-          <w:szCs w:val="24"/>
-        </w:rPr>
-        <w:t>During my involvement in the small IT team I was a part of, I was drawn into the work a colleague of mine</w:t>
-      </w:r>
-      <w:r>
-        <w:rPr>
-          <w:rFonts w:asciiTheme="minorHAnsi" w:eastAsia="Cambria" w:hAnsiTheme="minorHAnsi" w:cs="Cambria"/>
-          <w:sz w:val="24"/>
-          <w:szCs w:val="24"/>
-        </w:rPr>
-        <w:t xml:space="preserve"> </w:t>
-      </w:r>
-      <w:r>
-        <w:rPr>
-          <w:rFonts w:asciiTheme="minorHAnsi" w:eastAsia="Cambria" w:hAnsiTheme="minorHAnsi" w:cs="Cambria"/>
-          <w:sz w:val="24"/>
-          <w:szCs w:val="24"/>
-        </w:rPr>
-        <w:t xml:space="preserve">(a senior full stack developer) </w:t>
-      </w:r>
-      <w:r>
-        <w:rPr>
-          <w:rFonts w:asciiTheme="minorHAnsi" w:eastAsia="Cambria" w:hAnsiTheme="minorHAnsi" w:cs="Cambria"/>
-          <w:sz w:val="24"/>
-          <w:szCs w:val="24"/>
-        </w:rPr>
-        <w:t>was</w:t>
-      </w:r>
-      <w:r>
-        <w:rPr>
-          <w:rFonts w:asciiTheme="minorHAnsi" w:eastAsia="Cambria" w:hAnsiTheme="minorHAnsi" w:cs="Cambria"/>
-          <w:sz w:val="24"/>
-          <w:szCs w:val="24"/>
-        </w:rPr>
-        <w:t xml:space="preserve"> responsible for. In a few months, he laid out the groundwork for building a relational database management system for a mental health facility.</w:t>
-      </w:r>
-      <w:r>
-        <w:rPr>
-          <w:rFonts w:asciiTheme="minorHAnsi" w:eastAsia="Cambria" w:hAnsiTheme="minorHAnsi" w:cs="Cambria"/>
-          <w:sz w:val="24"/>
-          <w:szCs w:val="24"/>
-        </w:rPr>
-        <w:t xml:space="preserve"> They had a cumbersome way of tracking and updating their patient census, billing, and personnel.</w:t>
-      </w:r>
-      <w:r>
-        <w:rPr>
-          <w:rFonts w:asciiTheme="minorHAnsi" w:eastAsia="Cambria" w:hAnsiTheme="minorHAnsi" w:cs="Cambria"/>
-          <w:sz w:val="24"/>
-          <w:szCs w:val="24"/>
-        </w:rPr>
-        <w:t xml:space="preserve"> My interest was piqued in the coding aspect of this building process. Attending a fully immersive course that teaches </w:t>
-      </w:r>
-      <w:r>
-        <w:rPr>
-          <w:rFonts w:asciiTheme="minorHAnsi" w:eastAsia="Cambria" w:hAnsiTheme="minorHAnsi" w:cs="Cambria"/>
-          <w:sz w:val="24"/>
-          <w:szCs w:val="24"/>
-        </w:rPr>
-        <w:t>code</w:t>
-      </w:r>
-      <w:r>
-        <w:rPr>
-          <w:rFonts w:asciiTheme="minorHAnsi" w:eastAsia="Cambria" w:hAnsiTheme="minorHAnsi" w:cs="Cambria"/>
-          <w:sz w:val="24"/>
-          <w:szCs w:val="24"/>
-        </w:rPr>
-        <w:t xml:space="preserve"> was the next organic move, and I now have foundational knowledge in the most widely used web technologies</w:t>
-      </w:r>
-      <w:r>
-        <w:rPr>
-          <w:rFonts w:asciiTheme="minorHAnsi" w:eastAsia="Cambria" w:hAnsiTheme="minorHAnsi" w:cs="Cambria"/>
-          <w:sz w:val="24"/>
-          <w:szCs w:val="24"/>
-        </w:rPr>
-        <w:t xml:space="preserve"> and </w:t>
-      </w:r>
-      <w:r>
-        <w:rPr>
-          <w:rFonts w:asciiTheme="minorHAnsi" w:eastAsia="Cambria" w:hAnsiTheme="minorHAnsi" w:cs="Cambria"/>
-          <w:sz w:val="24"/>
-          <w:szCs w:val="24"/>
-        </w:rPr>
-        <w:t xml:space="preserve">their </w:t>
-      </w:r>
-      <w:r>
-        <w:rPr>
-          <w:rFonts w:asciiTheme="minorHAnsi" w:eastAsia="Cambria" w:hAnsiTheme="minorHAnsi" w:cs="Cambria"/>
-          <w:sz w:val="24"/>
-          <w:szCs w:val="24"/>
-        </w:rPr>
-        <w:t>respective frameworks</w:t>
-      </w:r>
-      <w:r>
-        <w:rPr>
-          <w:rFonts w:asciiTheme="minorHAnsi" w:eastAsia="Cambria" w:hAnsiTheme="minorHAnsi" w:cs="Cambria"/>
-          <w:sz w:val="24"/>
-          <w:szCs w:val="24"/>
-        </w:rPr>
-        <w:t xml:space="preserve"> (HTML, CSS, </w:t>
-      </w:r>
-      <w:proofErr w:type="spellStart"/>
-      <w:r>
-        <w:rPr>
-          <w:rFonts w:asciiTheme="minorHAnsi" w:eastAsia="Cambria" w:hAnsiTheme="minorHAnsi" w:cs="Cambria"/>
-          <w:sz w:val="24"/>
-          <w:szCs w:val="24"/>
-        </w:rPr>
-        <w:t>Javascript</w:t>
-      </w:r>
-      <w:proofErr w:type="spellEnd"/>
-      <w:r>
-        <w:rPr>
-          <w:rFonts w:asciiTheme="minorHAnsi" w:eastAsia="Cambria" w:hAnsiTheme="minorHAnsi" w:cs="Cambria"/>
-          <w:sz w:val="24"/>
-          <w:szCs w:val="24"/>
-        </w:rPr>
-        <w:t>, React.js).</w:t>
-      </w:r>
-      <w:r>
-        <w:rPr>
-          <w:rFonts w:asciiTheme="minorHAnsi" w:eastAsia="Cambria" w:hAnsiTheme="minorHAnsi" w:cs="Cambria"/>
-          <w:sz w:val="24"/>
-          <w:szCs w:val="24"/>
-        </w:rPr>
-        <w:t xml:space="preserve"> </w:t>
-      </w:r>
-      <w:r>
-        <w:rPr>
-          <w:rFonts w:asciiTheme="minorHAnsi" w:eastAsia="Cambria" w:hAnsiTheme="minorHAnsi" w:cs="Cambria"/>
-          <w:sz w:val="24"/>
-          <w:szCs w:val="24"/>
-        </w:rPr>
-        <w:t>While the physical sciences will always be deeply interesting</w:t>
-      </w:r>
-      <w:r>
-        <w:rPr>
-          <w:rFonts w:asciiTheme="minorHAnsi" w:eastAsia="Cambria" w:hAnsiTheme="minorHAnsi" w:cs="Cambria"/>
-          <w:sz w:val="24"/>
-          <w:szCs w:val="24"/>
-        </w:rPr>
-        <w:t xml:space="preserve">, I would be more </w:t>
-      </w:r>
-      <w:r>
-        <w:rPr>
-          <w:rFonts w:asciiTheme="minorHAnsi" w:eastAsia="Cambria" w:hAnsiTheme="minorHAnsi" w:cs="Cambria"/>
-          <w:sz w:val="24"/>
-          <w:szCs w:val="24"/>
-        </w:rPr>
-        <w:t>effective a</w:t>
-      </w:r>
-      <w:r>
-        <w:rPr>
-          <w:rFonts w:asciiTheme="minorHAnsi" w:eastAsia="Cambria" w:hAnsiTheme="minorHAnsi" w:cs="Cambria"/>
-          <w:sz w:val="24"/>
-          <w:szCs w:val="24"/>
-        </w:rPr>
-        <w:t xml:space="preserve">s a developer given my </w:t>
-      </w:r>
-      <w:r>
-        <w:rPr>
-          <w:rFonts w:asciiTheme="minorHAnsi" w:eastAsia="Cambria" w:hAnsiTheme="minorHAnsi" w:cs="Cambria"/>
-          <w:sz w:val="24"/>
-          <w:szCs w:val="24"/>
-        </w:rPr>
-        <w:t xml:space="preserve">affinity for this type of work </w:t>
-      </w:r>
-      <w:r>
-        <w:rPr>
-          <w:rFonts w:asciiTheme="minorHAnsi" w:eastAsia="Cambria" w:hAnsiTheme="minorHAnsi" w:cs="Cambria"/>
-          <w:sz w:val="24"/>
-          <w:szCs w:val="24"/>
-        </w:rPr>
-        <w:t>and the industry</w:t>
-      </w:r>
-      <w:r>
-        <w:rPr>
-          <w:rFonts w:asciiTheme="minorHAnsi" w:eastAsia="Cambria" w:hAnsiTheme="minorHAnsi" w:cs="Cambria"/>
-          <w:sz w:val="24"/>
-          <w:szCs w:val="24"/>
-        </w:rPr>
-        <w:t xml:space="preserve">’s ability to have global reach almost </w:t>
-      </w:r>
-      <w:r>
-        <w:rPr>
-          <w:rFonts w:asciiTheme="minorHAnsi" w:eastAsia="Cambria" w:hAnsiTheme="minorHAnsi" w:cs="Cambria"/>
-          <w:sz w:val="24"/>
-          <w:szCs w:val="24"/>
-        </w:rPr>
-        <w:t>instantly</w:t>
-      </w:r>
-      <w:r>
-        <w:rPr>
-          <w:rFonts w:asciiTheme="minorHAnsi" w:eastAsia="Cambria" w:hAnsiTheme="minorHAnsi" w:cs="Cambria"/>
-          <w:sz w:val="24"/>
-          <w:szCs w:val="24"/>
-        </w:rPr>
-        <w:t>.</w:t>
-      </w:r>
-      <w:r>
-        <w:rPr>
-          <w:rFonts w:asciiTheme="minorHAnsi" w:eastAsia="Cambria" w:hAnsiTheme="minorHAnsi" w:cs="Cambria"/>
-          <w:sz w:val="24"/>
-          <w:szCs w:val="24"/>
-        </w:rPr>
-        <w:t xml:space="preserve"> I want to contribute </w:t>
-      </w:r>
-      <w:r>
-        <w:rPr>
-          <w:rFonts w:asciiTheme="minorHAnsi" w:eastAsia="Cambria" w:hAnsiTheme="minorHAnsi" w:cs="Cambria"/>
-          <w:sz w:val="24"/>
-          <w:szCs w:val="24"/>
-        </w:rPr>
-        <w:t>to things that</w:t>
-      </w:r>
-      <w:r>
-        <w:rPr>
-          <w:rFonts w:asciiTheme="minorHAnsi" w:eastAsia="Cambria" w:hAnsiTheme="minorHAnsi" w:cs="Cambria"/>
-          <w:sz w:val="24"/>
-          <w:szCs w:val="24"/>
-        </w:rPr>
-        <w:t xml:space="preserve"> will</w:t>
-      </w:r>
-      <w:r>
-        <w:rPr>
-          <w:rFonts w:asciiTheme="minorHAnsi" w:eastAsia="Cambria" w:hAnsiTheme="minorHAnsi" w:cs="Cambria"/>
-          <w:sz w:val="24"/>
-          <w:szCs w:val="24"/>
-        </w:rPr>
-        <w:t xml:space="preserve"> continue </w:t>
-      </w:r>
-      <w:r>
-        <w:rPr>
-          <w:rFonts w:asciiTheme="minorHAnsi" w:eastAsia="Cambria" w:hAnsiTheme="minorHAnsi" w:cs="Cambria"/>
-          <w:sz w:val="24"/>
-          <w:szCs w:val="24"/>
-        </w:rPr>
-        <w:t xml:space="preserve">improving people’s standard of living. </w:t>
-      </w:r>
-      <w:r>
-        <w:rPr>
-          <w:rFonts w:asciiTheme="minorHAnsi" w:eastAsia="Cambria" w:hAnsiTheme="minorHAnsi" w:cs="Cambria"/>
-          <w:sz w:val="24"/>
-          <w:szCs w:val="24"/>
-        </w:rPr>
-        <w:t xml:space="preserve"> </w:t>
-      </w:r>
-    </w:p>
-    <w:p>
-      <w:pPr>
-        <w:pStyle w:val="normal0"/>
-        <w:spacing w:line="480" w:lineRule="auto"/>
-        <w:rPr>
-          <w:rFonts w:asciiTheme="minorHAnsi" w:eastAsia="Cambria" w:hAnsiTheme="minorHAnsi" w:cs="Cambria"/>
-          <w:sz w:val="24"/>
-          <w:szCs w:val="24"/>
-        </w:rPr>
-      </w:pPr>
-      <w:r>
-        <w:rPr>
-          <w:rFonts w:asciiTheme="minorHAnsi" w:eastAsia="Cambria" w:hAnsiTheme="minorHAnsi" w:cs="Cambria"/>
-          <w:sz w:val="24"/>
-          <w:szCs w:val="24"/>
-        </w:rPr>
-        <w:t xml:space="preserve">I have recently completed The Iron Yard’s Front End Engineering course and am looking forward to the next </w:t>
-      </w:r>
-      <w:r>
-        <w:rPr>
-          <w:rFonts w:asciiTheme="minorHAnsi" w:eastAsia="Cambria" w:hAnsiTheme="minorHAnsi" w:cs="Cambria"/>
-          <w:sz w:val="24"/>
-          <w:szCs w:val="24"/>
-        </w:rPr>
-        <w:t>project I get involved with.</w:t>
-      </w:r>
-      <w:r>
-        <w:rPr>
-          <w:rFonts w:asciiTheme="minorHAnsi" w:eastAsia="Cambria" w:hAnsiTheme="minorHAnsi" w:cs="Cambria"/>
-          <w:sz w:val="24"/>
-          <w:szCs w:val="24"/>
-        </w:rPr>
-        <w:t xml:space="preserve"> </w:t>
-      </w:r>
-    </w:p>
-    <w:p>
-      <w:pPr>
-        <w:pStyle w:val="normal0"/>
-        <w:spacing w:line="240" w:lineRule="auto"/>
-        <w:rPr>
-          <w:rFonts w:asciiTheme="minorHAnsi" w:eastAsia="Cambria" w:hAnsiTheme="minorHAnsi" w:cs="Cambria"/>
-          <w:sz w:val="20"/>
-          <w:szCs w:val="20"/>
-        </w:rPr>
-      </w:pPr>
-    </w:p>
-    <w:p>
-      <w:pPr>
-        <w:pStyle w:val="normal0"/>
-        <w:spacing w:line="240" w:lineRule="auto"/>
-        <w:rPr>
-          <w:rFonts w:asciiTheme="minorHAnsi" w:hAnsiTheme="minorHAnsi"/>
-        </w:rPr>
-      </w:pPr>
     </w:p>
     <w:sectPr>
-      <w:headerReference w:type="default" r:id="rId8"/>
+      <w:headerReference w:type="default" r:id="rId11"/>
       <w:pgSz w:w="12240" w:h="15840"/>
       <w:pgMar w:top="0" w:right="720" w:bottom="630" w:left="720" w:header="720" w:footer="720" w:gutter="0"/>
       <w:pgNumType w:start="1"/>
@@ -3874,6 +3847,29 @@
       <w:szCs w:val="48"/>
     </w:rPr>
   </w:style>
+  <w:style w:type="character" w:styleId="Hyperlink">
+    <w:name w:val="Hyperlink"/>
+    <w:basedOn w:val="DefaultParagraphFont"/>
+    <w:uiPriority w:val="99"/>
+    <w:unhideWhenUsed/>
+    <w:rsid w:val="00FD38DD"/>
+    <w:rPr>
+      <w:color w:val="0000FF" w:themeColor="hyperlink"/>
+      <w:u w:val="single"/>
+    </w:rPr>
+  </w:style>
+  <w:style w:type="character" w:styleId="FollowedHyperlink">
+    <w:name w:val="FollowedHyperlink"/>
+    <w:basedOn w:val="DefaultParagraphFont"/>
+    <w:uiPriority w:val="99"/>
+    <w:semiHidden/>
+    <w:unhideWhenUsed/>
+    <w:rsid w:val="00393D40"/>
+    <w:rPr>
+      <w:color w:val="800080" w:themeColor="followedHyperlink"/>
+      <w:u w:val="single"/>
+    </w:rPr>
+  </w:style>
 </w:styles>
 </file>
 
@@ -4200,6 +4196,29 @@
       <w:color w:val="666666"/>
       <w:sz w:val="48"/>
       <w:szCs w:val="48"/>
+    </w:rPr>
+  </w:style>
+  <w:style w:type="character" w:styleId="Hyperlink">
+    <w:name w:val="Hyperlink"/>
+    <w:basedOn w:val="DefaultParagraphFont"/>
+    <w:uiPriority w:val="99"/>
+    <w:unhideWhenUsed/>
+    <w:rsid w:val="00FD38DD"/>
+    <w:rPr>
+      <w:color w:val="0000FF" w:themeColor="hyperlink"/>
+      <w:u w:val="single"/>
+    </w:rPr>
+  </w:style>
+  <w:style w:type="character" w:styleId="FollowedHyperlink">
+    <w:name w:val="FollowedHyperlink"/>
+    <w:basedOn w:val="DefaultParagraphFont"/>
+    <w:uiPriority w:val="99"/>
+    <w:semiHidden/>
+    <w:unhideWhenUsed/>
+    <w:rsid w:val="00393D40"/>
+    <w:rPr>
+      <w:color w:val="800080" w:themeColor="followedHyperlink"/>
+      <w:u w:val="single"/>
     </w:rPr>
   </w:style>
 </w:styles>

</xml_diff>

<commit_message>
Resume section and contact info is under construction
</commit_message>
<xml_diff>
--- a/BharatSingh-Resume.docx
+++ b/BharatSingh-Resume.docx
@@ -34,7 +34,9 @@
         <w:spacing w:after="0" w:line="240" w:lineRule="auto"/>
         <w:jc w:val="center"/>
         <w:rPr>
-          <w:rFonts w:asciiTheme="minorHAnsi" w:hAnsiTheme="minorHAnsi"/>
+          <w:rFonts w:asciiTheme="minorHAnsi" w:eastAsia="Cambria" w:hAnsiTheme="minorHAnsi" w:cs="Cambria"/>
+          <w:sz w:val="20"/>
+          <w:szCs w:val="20"/>
         </w:rPr>
       </w:pPr>
       <w:r>
@@ -69,8 +71,19 @@
           <w:sz w:val="20"/>
           <w:szCs w:val="20"/>
         </w:rPr>
-        <w:t>github.com/bksinn | Portfolio: https://bksinn.github.io</w:t>
-      </w:r>
+        <w:t xml:space="preserve">github.com/bksinn | Portfolio: </w:t>
+      </w:r>
+      <w:hyperlink r:id="rId8" w:history="1">
+        <w:r>
+          <w:rPr>
+            <w:rStyle w:val="Hyperlink"/>
+            <w:rFonts w:asciiTheme="minorHAnsi" w:eastAsia="Cambria" w:hAnsiTheme="minorHAnsi" w:cs="Cambria"/>
+            <w:sz w:val="20"/>
+            <w:szCs w:val="20"/>
+          </w:rPr>
+          <w:t>https://bksinn.github.io</w:t>
+        </w:r>
+      </w:hyperlink>
     </w:p>
     <w:p>
       <w:pPr>
@@ -79,6 +92,27 @@
           <w:tab w:val="left" w:pos="8190"/>
         </w:tabs>
         <w:spacing w:after="0" w:line="240" w:lineRule="auto"/>
+        <w:jc w:val="center"/>
+        <w:rPr>
+          <w:rFonts w:asciiTheme="minorHAnsi" w:hAnsiTheme="minorHAnsi"/>
+        </w:rPr>
+      </w:pPr>
+      <w:r>
+        <w:rPr>
+          <w:rFonts w:asciiTheme="minorHAnsi" w:eastAsia="Cambria" w:hAnsiTheme="minorHAnsi" w:cs="Cambria"/>
+          <w:sz w:val="20"/>
+          <w:szCs w:val="20"/>
+        </w:rPr>
+        <w:t>LinkedIn: https://linkedin.com/bksinn</w:t>
+      </w:r>
+    </w:p>
+    <w:p>
+      <w:pPr>
+        <w:pStyle w:val="normal0"/>
+        <w:tabs>
+          <w:tab w:val="left" w:pos="8190"/>
+        </w:tabs>
+        <w:spacing w:after="0" w:line="240" w:lineRule="auto"/>
         <w:rPr>
           <w:rFonts w:asciiTheme="minorHAnsi" w:hAnsiTheme="minorHAnsi"/>
         </w:rPr>
@@ -111,6 +145,8 @@
         </w:rPr>
         <w:t>EDUCATION:</w:t>
       </w:r>
+      <w:bookmarkStart w:id="0" w:name="_GoBack"/>
+      <w:bookmarkEnd w:id="0"/>
     </w:p>
     <w:p>
       <w:pPr>
@@ -186,23 +222,15 @@
           <w:sz w:val="20"/>
           <w:szCs w:val="20"/>
         </w:rPr>
-        <w:t>Fully immersive 12</w:t>
-      </w:r>
-      <w:r>
-        <w:rPr>
-          <w:rFonts w:asciiTheme="minorHAnsi" w:hAnsiTheme="minorHAnsi"/>
-          <w:sz w:val="20"/>
-          <w:szCs w:val="20"/>
-        </w:rPr>
-        <w:t>-</w:t>
-      </w:r>
-      <w:r>
-        <w:rPr>
-          <w:rFonts w:asciiTheme="minorHAnsi" w:hAnsiTheme="minorHAnsi"/>
-          <w:sz w:val="20"/>
-          <w:szCs w:val="20"/>
-        </w:rPr>
-        <w:t xml:space="preserve">week </w:t>
+        <w:t>Full</w:t>
+      </w:r>
+      <w:r>
+        <w:rPr>
+          <w:rFonts w:asciiTheme="minorHAnsi" w:hAnsiTheme="minorHAnsi"/>
+          <w:sz w:val="20"/>
+          <w:szCs w:val="20"/>
+        </w:rPr>
+        <w:t xml:space="preserve"> immersive </w:t>
       </w:r>
       <w:r>
         <w:rPr>
@@ -227,6 +255,14 @@
           <w:szCs w:val="20"/>
         </w:rPr>
         <w:t>modern web technologies</w:t>
+      </w:r>
+      <w:r>
+        <w:rPr>
+          <w:rFonts w:asciiTheme="minorHAnsi" w:hAnsiTheme="minorHAnsi"/>
+          <w:sz w:val="20"/>
+          <w:szCs w:val="20"/>
+        </w:rPr>
+        <w:t xml:space="preserve"> and industry best practices</w:t>
       </w:r>
     </w:p>
     <w:p>
@@ -300,8 +336,6 @@
         </w:rPr>
         <w:tab/>
       </w:r>
-      <w:bookmarkStart w:id="0" w:name="_GoBack"/>
-      <w:bookmarkEnd w:id="0"/>
       <w:r>
         <w:rPr>
           <w:rFonts w:asciiTheme="minorHAnsi" w:eastAsia="Cambria" w:hAnsiTheme="minorHAnsi" w:cs="Cambria"/>
@@ -1603,7 +1637,7 @@
       </w:pPr>
     </w:p>
     <w:sectPr>
-      <w:headerReference w:type="default" r:id="rId8"/>
+      <w:headerReference w:type="default" r:id="rId9"/>
       <w:pgSz w:w="12240" w:h="15840"/>
       <w:pgMar w:top="0" w:right="720" w:bottom="630" w:left="720" w:header="720" w:footer="720" w:gutter="0"/>
       <w:pgNumType w:start="1"/>

</xml_diff>